<commit_message>
Updated class-diagram. Added class-diagram to documentation.
</commit_message>
<xml_diff>
--- a/doc/Documentation.docx
+++ b/doc/Documentation.docx
@@ -1,6 +1,6 @@
 
 <file path=word/document.xml><?xml version="1.0" encoding="utf-8"?>
-<w:document xmlns:wpc="http://schemas.microsoft.com/office/word/2010/wordprocessingCanvas" xmlns:mo="http://schemas.microsoft.com/office/mac/office/2008/main" xmlns:mc="http://schemas.openxmlformats.org/markup-compatibility/2006" xmlns:mv="urn:schemas-microsoft-com:mac:vml" xmlns:o="urn:schemas-microsoft-com:office:office" xmlns:r="http://schemas.openxmlformats.org/officeDocument/2006/relationships" xmlns:m="http://schemas.openxmlformats.org/officeDocument/2006/math" xmlns:v="urn:schemas-microsoft-com:vml" xmlns:wp14="http://schemas.microsoft.com/office/word/2010/wordprocessingDrawing" xmlns:wp="http://schemas.openxmlformats.org/drawingml/2006/wordprocessingDrawing" xmlns:w10="urn:schemas-microsoft-com:office:word" xmlns:w="http://schemas.openxmlformats.org/wordprocessingml/2006/main" xmlns:w14="http://schemas.microsoft.com/office/word/2010/wordml" xmlns:wpg="http://schemas.microsoft.com/office/word/2010/wordprocessingGroup" xmlns:wpi="http://schemas.microsoft.com/office/word/2010/wordprocessingInk" xmlns:wne="http://schemas.microsoft.com/office/word/2006/wordml" xmlns:wps="http://schemas.microsoft.com/office/word/2010/wordprocessingShape" mc:Ignorable="w14 wp14">
+<w:document xmlns:wpc="http://schemas.microsoft.com/office/word/2010/wordprocessingCanvas" xmlns:mc="http://schemas.openxmlformats.org/markup-compatibility/2006" xmlns:o="urn:schemas-microsoft-com:office:office" xmlns:r="http://schemas.openxmlformats.org/officeDocument/2006/relationships" xmlns:m="http://schemas.openxmlformats.org/officeDocument/2006/math" xmlns:v="urn:schemas-microsoft-com:vml" xmlns:wp14="http://schemas.microsoft.com/office/word/2010/wordprocessingDrawing" xmlns:wp="http://schemas.openxmlformats.org/drawingml/2006/wordprocessingDrawing" xmlns:w10="urn:schemas-microsoft-com:office:word" xmlns:w="http://schemas.openxmlformats.org/wordprocessingml/2006/main" xmlns:w14="http://schemas.microsoft.com/office/word/2010/wordml" xmlns:w15="http://schemas.microsoft.com/office/word/2012/wordml" xmlns:wpg="http://schemas.microsoft.com/office/word/2010/wordprocessingGroup" xmlns:wpi="http://schemas.microsoft.com/office/word/2010/wordprocessingInk" xmlns:wne="http://schemas.microsoft.com/office/word/2006/wordml" xmlns:wps="http://schemas.microsoft.com/office/word/2010/wordprocessingShape" mc:Ignorable="w14 w15 wp14">
   <w:body>
     <w:p>
       <w:pPr>
@@ -19,7 +19,18 @@
     </w:p>
     <w:p>
       <w:pPr>
-        <w:pStyle w:val="ListParagraph"/>
+        <w:spacing w:after="0" w:line="240" w:lineRule="auto"/>
+      </w:pPr>
+      <w:r>
+        <w:t xml:space="preserve">This project </w:t>
+      </w:r>
+      <w:r>
+        <w:t>uses JavaCard to implement a Credit Card on a Smart Card. The smart card controls access to the data via encryption and authentication which the host application can access in a secure way.</w:t>
+      </w:r>
+    </w:p>
+    <w:p>
+      <w:pPr>
+        <w:pStyle w:val="Listenabsatz"/>
         <w:numPr>
           <w:ilvl w:val="0"/>
           <w:numId w:val="1"/>
@@ -37,7 +48,7 @@
     </w:p>
     <w:p>
       <w:pPr>
-        <w:pStyle w:val="ListParagraph"/>
+        <w:pStyle w:val="Listenabsatz"/>
         <w:numPr>
           <w:ilvl w:val="0"/>
           <w:numId w:val="1"/>
@@ -55,7 +66,7 @@
     </w:p>
     <w:p>
       <w:pPr>
-        <w:pStyle w:val="ListParagraph"/>
+        <w:pStyle w:val="Listenabsatz"/>
         <w:numPr>
           <w:ilvl w:val="1"/>
           <w:numId w:val="1"/>
@@ -73,7 +84,7 @@
     </w:p>
     <w:p>
       <w:pPr>
-        <w:pStyle w:val="ListParagraph"/>
+        <w:pStyle w:val="Listenabsatz"/>
         <w:numPr>
           <w:ilvl w:val="2"/>
           <w:numId w:val="1"/>
@@ -91,7 +102,7 @@
     </w:p>
     <w:p>
       <w:pPr>
-        <w:pStyle w:val="ListParagraph"/>
+        <w:pStyle w:val="Listenabsatz"/>
         <w:numPr>
           <w:ilvl w:val="2"/>
           <w:numId w:val="1"/>
@@ -109,7 +120,7 @@
     </w:p>
     <w:p>
       <w:pPr>
-        <w:pStyle w:val="ListParagraph"/>
+        <w:pStyle w:val="Listenabsatz"/>
         <w:numPr>
           <w:ilvl w:val="1"/>
           <w:numId w:val="1"/>
@@ -127,7 +138,7 @@
     </w:p>
     <w:p>
       <w:pPr>
-        <w:pStyle w:val="ListParagraph"/>
+        <w:pStyle w:val="Listenabsatz"/>
         <w:numPr>
           <w:ilvl w:val="1"/>
           <w:numId w:val="1"/>
@@ -145,7 +156,7 @@
     </w:p>
     <w:p>
       <w:pPr>
-        <w:pStyle w:val="ListParagraph"/>
+        <w:pStyle w:val="Listenabsatz"/>
         <w:numPr>
           <w:ilvl w:val="2"/>
           <w:numId w:val="1"/>
@@ -163,7 +174,7 @@
     </w:p>
     <w:p>
       <w:pPr>
-        <w:pStyle w:val="ListParagraph"/>
+        <w:pStyle w:val="Listenabsatz"/>
         <w:numPr>
           <w:ilvl w:val="2"/>
           <w:numId w:val="1"/>
@@ -181,7 +192,7 @@
     </w:p>
     <w:p>
       <w:pPr>
-        <w:pStyle w:val="ListParagraph"/>
+        <w:pStyle w:val="Listenabsatz"/>
         <w:numPr>
           <w:ilvl w:val="2"/>
           <w:numId w:val="1"/>
@@ -194,12 +205,30 @@
         <w:rPr>
           <w:lang w:val="en-NZ"/>
         </w:rPr>
-        <w:t>Decrypt information encrypted with the card’s public key</w:t>
-      </w:r>
-    </w:p>
-    <w:p>
-      <w:pPr>
-        <w:pStyle w:val="ListParagraph"/>
+        <w:t>Set session key</w:t>
+      </w:r>
+    </w:p>
+    <w:p>
+      <w:pPr>
+        <w:pStyle w:val="Listenabsatz"/>
+        <w:numPr>
+          <w:ilvl w:val="2"/>
+          <w:numId w:val="1"/>
+        </w:numPr>
+        <w:rPr>
+          <w:lang w:val="en-NZ"/>
+        </w:rPr>
+      </w:pPr>
+      <w:r>
+        <w:rPr>
+          <w:lang w:val="en-NZ"/>
+        </w:rPr>
+        <w:t>Get details (card holder name, card number, card expiry date, security code)</w:t>
+      </w:r>
+    </w:p>
+    <w:p>
+      <w:pPr>
+        <w:pStyle w:val="Listenabsatz"/>
         <w:numPr>
           <w:ilvl w:val="1"/>
           <w:numId w:val="1"/>
@@ -217,7 +246,7 @@
     </w:p>
     <w:p>
       <w:pPr>
-        <w:pStyle w:val="ListParagraph"/>
+        <w:pStyle w:val="Listenabsatz"/>
         <w:numPr>
           <w:ilvl w:val="1"/>
           <w:numId w:val="1"/>
@@ -238,13 +267,7 @@
         <w:spacing w:after="0" w:line="240" w:lineRule="auto"/>
       </w:pPr>
       <w:r>
-        <w:t>This applicat</w:t>
-      </w:r>
-      <w:r>
-        <w:t xml:space="preserve">ion </w:t>
-      </w:r>
-      <w:r>
-        <w:t>is based on a smart card client/host. The smart card holds confidential credit card information such as:</w:t>
+        <w:t>This application is based on a smart card client/host. The smart card holds confidential credit card information such as:</w:t>
       </w:r>
     </w:p>
     <w:p>
@@ -297,24 +320,18 @@
         <w:spacing w:after="0" w:line="240" w:lineRule="auto"/>
       </w:pPr>
       <w:r>
-        <w:t xml:space="preserve">It also holds a secret message used for extra security in addition to the pin. The host can become </w:t>
-      </w:r>
-      <w:proofErr w:type="spellStart"/>
-      <w:r>
-        <w:t>authorised</w:t>
-      </w:r>
-      <w:proofErr w:type="spellEnd"/>
-      <w:r>
-        <w:t xml:space="preserve"> to access information on the card after entering the correct pin within three attempts. Using RMI an </w:t>
-      </w:r>
-      <w:proofErr w:type="spellStart"/>
-      <w:r>
-        <w:t>authorised</w:t>
-      </w:r>
-      <w:proofErr w:type="spellEnd"/>
-      <w:r>
-        <w:t xml:space="preserve"> host has the ability to: change the pin and retrieve the confidential information and secret message. </w:t>
-      </w:r>
+        <w:t xml:space="preserve">The host can become authorised to access information on the card after entering the correct pin within three attempts. Using RMI an authorised host has the ability to: change the pin and retrieve the confidential information and secret message. </w:t>
+      </w:r>
+    </w:p>
+    <w:p>
+      <w:pPr>
+        <w:spacing w:after="0" w:line="240" w:lineRule="auto"/>
+      </w:pPr>
+      <w:r>
+        <w:t>If the requests/replies are not encrypted or authenticated, the card blocks the access to the information.</w:t>
+      </w:r>
+      <w:bookmarkStart w:id="0" w:name="_GoBack"/>
+      <w:bookmarkEnd w:id="0"/>
     </w:p>
     <w:p>
       <w:pPr>
@@ -333,71 +350,37 @@
     </w:p>
     <w:p>
       <w:pPr>
-        <w:pStyle w:val="ListParagraph"/>
+        <w:pStyle w:val="Listenabsatz"/>
         <w:numPr>
           <w:ilvl w:val="0"/>
           <w:numId w:val="3"/>
         </w:numPr>
       </w:pPr>
       <w:r>
-        <w:t xml:space="preserve">Confidentiality: This application uses encryption/decryption to ensure attackers cannot read messages transmitted between the host and client. The smart card client generates a RSA key pair and sends the public key from this key pair to the host. The host uses the public key to encrypt the PIN when attempting to gain </w:t>
-      </w:r>
-      <w:proofErr w:type="spellStart"/>
-      <w:r>
-        <w:t>authorisation</w:t>
-      </w:r>
-      <w:proofErr w:type="spellEnd"/>
-      <w:r>
-        <w:t xml:space="preserve">. Once </w:t>
-      </w:r>
-      <w:proofErr w:type="spellStart"/>
-      <w:r>
-        <w:t>authorised</w:t>
-      </w:r>
-      <w:proofErr w:type="spellEnd"/>
-      <w:r>
-        <w:t>, the host can send the session key (encrypted with the client’s public key) - generated using the client’s public key. Once the client receives the session key, they can use it to encrypt information sent to the host (rather than encrypting with the public key)</w:t>
-      </w:r>
-    </w:p>
-    <w:p>
-      <w:pPr>
-        <w:pStyle w:val="ListParagraph"/>
+        <w:t xml:space="preserve">Confidentiality: This application uses </w:t>
+      </w:r>
+      <w:r>
+        <w:t xml:space="preserve">asymmetric and symmetric </w:t>
+      </w:r>
+      <w:r>
+        <w:t>encryption/decryption to ensure attackers cannot read messages transmitted between the host and client. The smart card client generates a RSA key pair and sends the public key from this key pair to the host. The host uses the public key to encrypt the PIN when attempting to gain authorisation. Once authorised, the host can send the session key (encrypted with the client’s public key) - generated using the client’s public key. Once the client receives the session key, they can use it to encrypt information sent to the host (rather than encrypting with the public key)</w:t>
+      </w:r>
+    </w:p>
+    <w:p>
+      <w:pPr>
+        <w:pStyle w:val="Listenabsatz"/>
         <w:numPr>
           <w:ilvl w:val="0"/>
           <w:numId w:val="3"/>
         </w:numPr>
       </w:pPr>
       <w:r>
-        <w:t xml:space="preserve">Authentication: The hash codes we were going to use and append to the message risked memory exhaustion due to limited memory on the emulator. Instead of using usual hash codes, we used an XOR hash. This involved taking the first byte of a message and </w:t>
-      </w:r>
-      <w:proofErr w:type="spellStart"/>
-      <w:r>
-        <w:t>XORing</w:t>
-      </w:r>
-      <w:proofErr w:type="spellEnd"/>
-      <w:r>
-        <w:t xml:space="preserve"> this with the second byte. The byte resulted from this was </w:t>
-      </w:r>
-      <w:proofErr w:type="spellStart"/>
-      <w:r>
-        <w:t>XORed</w:t>
-      </w:r>
-      <w:proofErr w:type="spellEnd"/>
-      <w:r>
-        <w:t xml:space="preserve"> with the next byte and so on. When no more bytes in the message need to be </w:t>
-      </w:r>
-      <w:proofErr w:type="spellStart"/>
-      <w:r>
-        <w:t>XORed</w:t>
-      </w:r>
-      <w:proofErr w:type="spellEnd"/>
-      <w:r>
-        <w:t>, the final byte is appended to the message before it gets encrypted and sent.</w:t>
-      </w:r>
-    </w:p>
-    <w:p>
-      <w:pPr>
-        <w:pStyle w:val="ListParagraph"/>
+        <w:t>Authentication: The hash codes we were going to use and append to the message risked memory exhaustion due to limited memory on the emulator. Instead of using usual hash codes, we used an XOR hash. This involved taking the first byte of a message and XORing this with the second byte. The byte resulted from this was XORed with the next byte and so on. When no more bytes in the message need to be XORed, the final byte is appended to the message before it gets encrypted and sent.</w:t>
+      </w:r>
+    </w:p>
+    <w:p>
+      <w:pPr>
+        <w:pStyle w:val="Listenabsatz"/>
       </w:pPr>
       <w:r>
         <w:t xml:space="preserve">Upon receiving a message, the message is decrypted and the XOR method is applied to the message (excluding the last byte). The result from the XOR method is compared to the final byte. If they match than the message can be regarded as authentic. </w:t>
@@ -420,20 +403,17 @@
       </w:pPr>
     </w:p>
     <w:p>
-      <w:bookmarkStart w:id="0" w:name="_GoBack"/>
-      <w:bookmarkEnd w:id="0"/>
       <w:r>
         <w:rPr>
           <w:b/>
           <w:u w:val="single"/>
         </w:rPr>
-        <w:lastRenderedPageBreak/>
         <w:t>How to counter attacks:</w:t>
       </w:r>
     </w:p>
     <w:p>
       <w:pPr>
-        <w:pStyle w:val="ListParagraph"/>
+        <w:pStyle w:val="Listenabsatz"/>
         <w:numPr>
           <w:ilvl w:val="0"/>
           <w:numId w:val="2"/>
@@ -445,7 +425,7 @@
     </w:p>
     <w:p>
       <w:pPr>
-        <w:pStyle w:val="ListParagraph"/>
+        <w:pStyle w:val="Listenabsatz"/>
         <w:numPr>
           <w:ilvl w:val="0"/>
           <w:numId w:val="2"/>
@@ -457,7 +437,7 @@
     </w:p>
     <w:p>
       <w:pPr>
-        <w:pStyle w:val="ListParagraph"/>
+        <w:pStyle w:val="Listenabsatz"/>
         <w:numPr>
           <w:ilvl w:val="0"/>
           <w:numId w:val="2"/>
@@ -465,6 +445,9 @@
       </w:pPr>
       <w:r>
         <w:t>The application also counters attacks in which an attacker could read the PIN (or any other confidential information) as it is transmitted, by using encryption to make all messages confidential.</w:t>
+      </w:r>
+      <w:r>
+        <w:t xml:space="preserve"> The only plaintext message is the public key of the smart card</w:t>
       </w:r>
     </w:p>
     <w:p>
@@ -476,6 +459,91 @@
           <w:lang w:val="en-NZ"/>
         </w:rPr>
       </w:pPr>
+    </w:p>
+    <w:p>
+      <w:r>
+        <w:rPr>
+          <w:b/>
+          <w:u w:val="single"/>
+        </w:rPr>
+        <w:t>Class diagram</w:t>
+      </w:r>
+      <w:r>
+        <w:t xml:space="preserve"> (image version in </w:t>
+      </w:r>
+      <w:r>
+        <w:rPr>
+          <w:i/>
+        </w:rPr>
+        <w:t>doc/class-diagram.png</w:t>
+      </w:r>
+      <w:r>
+        <w:t>)</w:t>
+      </w:r>
+      <w:r>
+        <w:t>:</w:t>
+      </w:r>
+      <w:r>
+        <w:rPr>
+          <w:noProof/>
+        </w:rPr>
+        <w:drawing>
+          <wp:anchor distT="0" distB="0" distL="114300" distR="114300" simplePos="0" relativeHeight="251657728" behindDoc="0" locked="0" layoutInCell="1" allowOverlap="1" wp14:anchorId="5AACA687" wp14:editId="2C95D0E2">
+            <wp:simplePos x="0" y="0"/>
+            <wp:positionH relativeFrom="column">
+              <wp:posOffset>3810</wp:posOffset>
+            </wp:positionH>
+            <wp:positionV relativeFrom="paragraph">
+              <wp:posOffset>400862</wp:posOffset>
+            </wp:positionV>
+            <wp:extent cx="5972810" cy="2567673"/>
+            <wp:effectExtent l="0" t="0" r="0" b="4445"/>
+            <wp:wrapTopAndBottom/>
+            <wp:docPr id="1" name="Grafik 1" descr="C:\Users\Martin\Dropbox\Uni\Semester_6-AUT\Highly Secure Systems\SmartCard\doc\class-diagram.png"/>
+            <wp:cNvGraphicFramePr>
+              <a:graphicFrameLocks xmlns:a="http://schemas.openxmlformats.org/drawingml/2006/main" noChangeAspect="1"/>
+            </wp:cNvGraphicFramePr>
+            <a:graphic xmlns:a="http://schemas.openxmlformats.org/drawingml/2006/main">
+              <a:graphicData uri="http://schemas.openxmlformats.org/drawingml/2006/picture">
+                <pic:pic xmlns:pic="http://schemas.openxmlformats.org/drawingml/2006/picture">
+                  <pic:nvPicPr>
+                    <pic:cNvPr id="0" name="Picture 1" descr="C:\Users\Martin\Dropbox\Uni\Semester_6-AUT\Highly Secure Systems\SmartCard\doc\class-diagram.png"/>
+                    <pic:cNvPicPr>
+                      <a:picLocks noChangeAspect="1" noChangeArrowheads="1"/>
+                    </pic:cNvPicPr>
+                  </pic:nvPicPr>
+                  <pic:blipFill>
+                    <a:blip r:embed="rId5">
+                      <a:extLst>
+                        <a:ext uri="{28A0092B-C50C-407E-A947-70E740481C1C}">
+                          <a14:useLocalDpi xmlns:a14="http://schemas.microsoft.com/office/drawing/2010/main" val="0"/>
+                        </a:ext>
+                      </a:extLst>
+                    </a:blip>
+                    <a:srcRect/>
+                    <a:stretch>
+                      <a:fillRect/>
+                    </a:stretch>
+                  </pic:blipFill>
+                  <pic:spPr bwMode="auto">
+                    <a:xfrm>
+                      <a:off x="0" y="0"/>
+                      <a:ext cx="5972810" cy="2567673"/>
+                    </a:xfrm>
+                    <a:prstGeom prst="rect">
+                      <a:avLst/>
+                    </a:prstGeom>
+                    <a:noFill/>
+                    <a:ln>
+                      <a:noFill/>
+                    </a:ln>
+                  </pic:spPr>
+                </pic:pic>
+              </a:graphicData>
+            </a:graphic>
+          </wp:anchor>
+        </w:drawing>
+      </w:r>
     </w:p>
     <w:sectPr>
       <w:pgSz w:w="12240" w:h="15840"/>
@@ -488,7 +556,7 @@
 </file>
 
 <file path=word/numbering.xml><?xml version="1.0" encoding="utf-8"?>
-<w:numbering xmlns:wpc="http://schemas.microsoft.com/office/word/2010/wordprocessingCanvas" xmlns:mo="http://schemas.microsoft.com/office/mac/office/2008/main" xmlns:mc="http://schemas.openxmlformats.org/markup-compatibility/2006" xmlns:mv="urn:schemas-microsoft-com:mac:vml" xmlns:o="urn:schemas-microsoft-com:office:office" xmlns:r="http://schemas.openxmlformats.org/officeDocument/2006/relationships" xmlns:m="http://schemas.openxmlformats.org/officeDocument/2006/math" xmlns:v="urn:schemas-microsoft-com:vml" xmlns:wp14="http://schemas.microsoft.com/office/word/2010/wordprocessingDrawing" xmlns:wp="http://schemas.openxmlformats.org/drawingml/2006/wordprocessingDrawing" xmlns:w10="urn:schemas-microsoft-com:office:word" xmlns:w="http://schemas.openxmlformats.org/wordprocessingml/2006/main" xmlns:w14="http://schemas.microsoft.com/office/word/2010/wordml" xmlns:wpg="http://schemas.microsoft.com/office/word/2010/wordprocessingGroup" xmlns:wpi="http://schemas.microsoft.com/office/word/2010/wordprocessingInk" xmlns:wne="http://schemas.microsoft.com/office/word/2006/wordml" xmlns:wps="http://schemas.microsoft.com/office/word/2010/wordprocessingShape" mc:Ignorable="w14 wp14">
+<w:numbering xmlns:wpc="http://schemas.microsoft.com/office/word/2010/wordprocessingCanvas" xmlns:mc="http://schemas.openxmlformats.org/markup-compatibility/2006" xmlns:o="urn:schemas-microsoft-com:office:office" xmlns:r="http://schemas.openxmlformats.org/officeDocument/2006/relationships" xmlns:m="http://schemas.openxmlformats.org/officeDocument/2006/math" xmlns:v="urn:schemas-microsoft-com:vml" xmlns:wp14="http://schemas.microsoft.com/office/word/2010/wordprocessingDrawing" xmlns:wp="http://schemas.openxmlformats.org/drawingml/2006/wordprocessingDrawing" xmlns:w10="urn:schemas-microsoft-com:office:word" xmlns:w="http://schemas.openxmlformats.org/wordprocessingml/2006/main" xmlns:w14="http://schemas.microsoft.com/office/word/2010/wordml" xmlns:w15="http://schemas.microsoft.com/office/word/2012/wordml" xmlns:wpg="http://schemas.microsoft.com/office/word/2010/wordprocessingGroup" xmlns:wpi="http://schemas.microsoft.com/office/word/2010/wordprocessingInk" xmlns:wne="http://schemas.microsoft.com/office/word/2006/wordml" xmlns:wps="http://schemas.microsoft.com/office/word/2010/wordprocessingShape" mc:Ignorable="w14 w15 wp14">
   <w:abstractNum w:abstractNumId="0">
     <w:nsid w:val="1D186876"/>
     <w:multiLevelType w:val="hybridMultilevel"/>
@@ -840,7 +908,7 @@
 </file>
 
 <file path=word/styles.xml><?xml version="1.0" encoding="utf-8"?>
-<w:styles xmlns:mc="http://schemas.openxmlformats.org/markup-compatibility/2006" xmlns:r="http://schemas.openxmlformats.org/officeDocument/2006/relationships" xmlns:w="http://schemas.openxmlformats.org/wordprocessingml/2006/main" xmlns:w14="http://schemas.microsoft.com/office/word/2010/wordml" mc:Ignorable="w14">
+<w:styles xmlns:mc="http://schemas.openxmlformats.org/markup-compatibility/2006" xmlns:r="http://schemas.openxmlformats.org/officeDocument/2006/relationships" xmlns:w="http://schemas.openxmlformats.org/wordprocessingml/2006/main" xmlns:w14="http://schemas.microsoft.com/office/word/2010/wordml" xmlns:w15="http://schemas.microsoft.com/office/word/2012/wordml" mc:Ignorable="w14 w15">
   <w:docDefaults>
     <w:rPrDefault>
       <w:rPr>
@@ -856,165 +924,381 @@
       </w:pPr>
     </w:pPrDefault>
   </w:docDefaults>
-  <w:latentStyles w:defLockedState="0" w:defUIPriority="99" w:defSemiHidden="1" w:defUnhideWhenUsed="1" w:defQFormat="0" w:count="276">
-    <w:lsdException w:name="Normal" w:semiHidden="0" w:uiPriority="0" w:unhideWhenUsed="0" w:qFormat="1"/>
-    <w:lsdException w:name="heading 1" w:semiHidden="0" w:uiPriority="9" w:unhideWhenUsed="0" w:qFormat="1"/>
-    <w:lsdException w:name="heading 2" w:uiPriority="9" w:qFormat="1"/>
-    <w:lsdException w:name="heading 3" w:uiPriority="9" w:qFormat="1"/>
-    <w:lsdException w:name="heading 4" w:uiPriority="9" w:qFormat="1"/>
-    <w:lsdException w:name="heading 5" w:uiPriority="9" w:qFormat="1"/>
-    <w:lsdException w:name="heading 6" w:uiPriority="9" w:qFormat="1"/>
-    <w:lsdException w:name="heading 7" w:uiPriority="9" w:qFormat="1"/>
-    <w:lsdException w:name="heading 8" w:uiPriority="9" w:qFormat="1"/>
-    <w:lsdException w:name="heading 9" w:uiPriority="9" w:qFormat="1"/>
-    <w:lsdException w:name="toc 1" w:uiPriority="39"/>
-    <w:lsdException w:name="toc 2" w:uiPriority="39"/>
-    <w:lsdException w:name="toc 3" w:uiPriority="39"/>
-    <w:lsdException w:name="toc 4" w:uiPriority="39"/>
-    <w:lsdException w:name="toc 5" w:uiPriority="39"/>
-    <w:lsdException w:name="toc 6" w:uiPriority="39"/>
-    <w:lsdException w:name="toc 7" w:uiPriority="39"/>
-    <w:lsdException w:name="toc 8" w:uiPriority="39"/>
-    <w:lsdException w:name="toc 9" w:uiPriority="39"/>
-    <w:lsdException w:name="caption" w:uiPriority="35" w:qFormat="1"/>
-    <w:lsdException w:name="Title" w:semiHidden="0" w:uiPriority="10" w:unhideWhenUsed="0" w:qFormat="1"/>
-    <w:lsdException w:name="Default Paragraph Font" w:uiPriority="1"/>
-    <w:lsdException w:name="Subtitle" w:semiHidden="0" w:uiPriority="11" w:unhideWhenUsed="0" w:qFormat="1"/>
-    <w:lsdException w:name="Strong" w:semiHidden="0" w:uiPriority="22" w:unhideWhenUsed="0" w:qFormat="1"/>
-    <w:lsdException w:name="Emphasis" w:semiHidden="0" w:uiPriority="20" w:unhideWhenUsed="0" w:qFormat="1"/>
-    <w:lsdException w:name="Table Grid" w:semiHidden="0" w:uiPriority="39" w:unhideWhenUsed="0"/>
-    <w:lsdException w:name="Note Level 1" w:semiHidden="0" w:unhideWhenUsed="0"/>
-    <w:lsdException w:name="Note Level 2" w:semiHidden="0" w:unhideWhenUsed="0"/>
-    <w:lsdException w:name="Note Level 3" w:semiHidden="0" w:unhideWhenUsed="0"/>
-    <w:lsdException w:name="Note Level 4" w:semiHidden="0" w:unhideWhenUsed="0"/>
-    <w:lsdException w:name="Note Level 5" w:semiHidden="0" w:unhideWhenUsed="0"/>
-    <w:lsdException w:name="Note Level 6" w:semiHidden="0" w:unhideWhenUsed="0"/>
-    <w:lsdException w:name="Note Level 7" w:semiHidden="0" w:unhideWhenUsed="0"/>
-    <w:lsdException w:name="Note Level 8" w:semiHidden="0" w:unhideWhenUsed="0"/>
-    <w:lsdException w:name="Note Level 9" w:semiHidden="0" w:unhideWhenUsed="0"/>
-    <w:lsdException w:name="Placeholder Text" w:unhideWhenUsed="0"/>
-    <w:lsdException w:name="No Spacing" w:semiHidden="0" w:uiPriority="1" w:unhideWhenUsed="0" w:qFormat="1"/>
-    <w:lsdException w:name="Light Shading" w:semiHidden="0" w:uiPriority="60" w:unhideWhenUsed="0"/>
-    <w:lsdException w:name="Light List" w:semiHidden="0" w:uiPriority="61" w:unhideWhenUsed="0"/>
-    <w:lsdException w:name="Light Grid" w:semiHidden="0" w:uiPriority="62" w:unhideWhenUsed="0"/>
-    <w:lsdException w:name="Medium Shading 1" w:semiHidden="0" w:uiPriority="63" w:unhideWhenUsed="0"/>
-    <w:lsdException w:name="Medium Shading 2" w:semiHidden="0" w:uiPriority="64" w:unhideWhenUsed="0"/>
-    <w:lsdException w:name="Medium List 1" w:semiHidden="0" w:uiPriority="65" w:unhideWhenUsed="0"/>
-    <w:lsdException w:name="Medium List 2" w:semiHidden="0" w:uiPriority="66" w:unhideWhenUsed="0"/>
-    <w:lsdException w:name="Medium Grid 1" w:semiHidden="0" w:uiPriority="67" w:unhideWhenUsed="0"/>
-    <w:lsdException w:name="Medium Grid 2" w:semiHidden="0" w:uiPriority="68" w:unhideWhenUsed="0"/>
-    <w:lsdException w:name="Medium Grid 3" w:semiHidden="0" w:uiPriority="69" w:unhideWhenUsed="0"/>
-    <w:lsdException w:name="Dark List" w:semiHidden="0" w:uiPriority="70" w:unhideWhenUsed="0"/>
-    <w:lsdException w:name="Colorful Shading" w:semiHidden="0" w:uiPriority="71" w:unhideWhenUsed="0"/>
-    <w:lsdException w:name="Colorful List" w:semiHidden="0" w:uiPriority="72" w:unhideWhenUsed="0"/>
-    <w:lsdException w:name="Colorful Grid" w:semiHidden="0" w:uiPriority="73" w:unhideWhenUsed="0"/>
-    <w:lsdException w:name="Light Shading Accent 1" w:semiHidden="0" w:uiPriority="60" w:unhideWhenUsed="0"/>
-    <w:lsdException w:name="Light List Accent 1" w:semiHidden="0" w:uiPriority="61" w:unhideWhenUsed="0"/>
-    <w:lsdException w:name="Light Grid Accent 1" w:semiHidden="0" w:uiPriority="62" w:unhideWhenUsed="0"/>
-    <w:lsdException w:name="Medium Shading 1 Accent 1" w:semiHidden="0" w:uiPriority="63" w:unhideWhenUsed="0"/>
-    <w:lsdException w:name="Medium Shading 2 Accent 1" w:semiHidden="0" w:uiPriority="64" w:unhideWhenUsed="0"/>
-    <w:lsdException w:name="Medium List 1 Accent 1" w:semiHidden="0" w:uiPriority="65" w:unhideWhenUsed="0"/>
-    <w:lsdException w:name="Revision" w:unhideWhenUsed="0"/>
-    <w:lsdException w:name="List Paragraph" w:semiHidden="0" w:uiPriority="34" w:unhideWhenUsed="0" w:qFormat="1"/>
-    <w:lsdException w:name="Quote" w:semiHidden="0" w:uiPriority="29" w:unhideWhenUsed="0" w:qFormat="1"/>
-    <w:lsdException w:name="Intense Quote" w:semiHidden="0" w:uiPriority="30" w:unhideWhenUsed="0" w:qFormat="1"/>
-    <w:lsdException w:name="Medium List 2 Accent 1" w:semiHidden="0" w:uiPriority="66" w:unhideWhenUsed="0"/>
-    <w:lsdException w:name="Medium Grid 1 Accent 1" w:semiHidden="0" w:uiPriority="67" w:unhideWhenUsed="0"/>
-    <w:lsdException w:name="Medium Grid 2 Accent 1" w:semiHidden="0" w:uiPriority="68" w:unhideWhenUsed="0"/>
-    <w:lsdException w:name="Medium Grid 3 Accent 1" w:semiHidden="0" w:uiPriority="69" w:unhideWhenUsed="0"/>
-    <w:lsdException w:name="Dark List Accent 1" w:semiHidden="0" w:uiPriority="70" w:unhideWhenUsed="0"/>
-    <w:lsdException w:name="Colorful Shading Accent 1" w:semiHidden="0" w:uiPriority="71" w:unhideWhenUsed="0"/>
-    <w:lsdException w:name="Colorful List Accent 1" w:semiHidden="0" w:uiPriority="72" w:unhideWhenUsed="0"/>
-    <w:lsdException w:name="Colorful Grid Accent 1" w:semiHidden="0" w:uiPriority="73" w:unhideWhenUsed="0"/>
-    <w:lsdException w:name="Light Shading Accent 2" w:semiHidden="0" w:uiPriority="60" w:unhideWhenUsed="0"/>
-    <w:lsdException w:name="Light List Accent 2" w:semiHidden="0" w:uiPriority="61" w:unhideWhenUsed="0"/>
-    <w:lsdException w:name="Light Grid Accent 2" w:semiHidden="0" w:uiPriority="62" w:unhideWhenUsed="0"/>
-    <w:lsdException w:name="Medium Shading 1 Accent 2" w:semiHidden="0" w:uiPriority="63" w:unhideWhenUsed="0"/>
-    <w:lsdException w:name="Medium Shading 2 Accent 2" w:semiHidden="0" w:uiPriority="64" w:unhideWhenUsed="0"/>
-    <w:lsdException w:name="Medium List 1 Accent 2" w:semiHidden="0" w:uiPriority="65" w:unhideWhenUsed="0"/>
-    <w:lsdException w:name="Medium List 2 Accent 2" w:semiHidden="0" w:uiPriority="66" w:unhideWhenUsed="0"/>
-    <w:lsdException w:name="Medium Grid 1 Accent 2" w:semiHidden="0" w:uiPriority="67" w:unhideWhenUsed="0"/>
-    <w:lsdException w:name="Medium Grid 2 Accent 2" w:semiHidden="0" w:uiPriority="68" w:unhideWhenUsed="0"/>
-    <w:lsdException w:name="Medium Grid 3 Accent 2" w:semiHidden="0" w:uiPriority="69" w:unhideWhenUsed="0"/>
-    <w:lsdException w:name="Dark List Accent 2" w:semiHidden="0" w:uiPriority="70" w:unhideWhenUsed="0"/>
-    <w:lsdException w:name="Colorful Shading Accent 2" w:semiHidden="0" w:uiPriority="71" w:unhideWhenUsed="0"/>
-    <w:lsdException w:name="Colorful List Accent 2" w:semiHidden="0" w:uiPriority="72" w:unhideWhenUsed="0"/>
-    <w:lsdException w:name="Colorful Grid Accent 2" w:semiHidden="0" w:uiPriority="73" w:unhideWhenUsed="0"/>
-    <w:lsdException w:name="Light Shading Accent 3" w:semiHidden="0" w:uiPriority="60" w:unhideWhenUsed="0"/>
-    <w:lsdException w:name="Light List Accent 3" w:semiHidden="0" w:uiPriority="61" w:unhideWhenUsed="0"/>
-    <w:lsdException w:name="Light Grid Accent 3" w:semiHidden="0" w:uiPriority="62" w:unhideWhenUsed="0"/>
-    <w:lsdException w:name="Medium Shading 1 Accent 3" w:semiHidden="0" w:uiPriority="63" w:unhideWhenUsed="0"/>
-    <w:lsdException w:name="Medium Shading 2 Accent 3" w:semiHidden="0" w:uiPriority="64" w:unhideWhenUsed="0"/>
-    <w:lsdException w:name="Medium List 1 Accent 3" w:semiHidden="0" w:uiPriority="65" w:unhideWhenUsed="0"/>
-    <w:lsdException w:name="Medium List 2 Accent 3" w:semiHidden="0" w:uiPriority="66" w:unhideWhenUsed="0"/>
-    <w:lsdException w:name="Medium Grid 1 Accent 3" w:semiHidden="0" w:uiPriority="67" w:unhideWhenUsed="0"/>
-    <w:lsdException w:name="Medium Grid 2 Accent 3" w:semiHidden="0" w:uiPriority="68" w:unhideWhenUsed="0"/>
-    <w:lsdException w:name="Medium Grid 3 Accent 3" w:semiHidden="0" w:uiPriority="69" w:unhideWhenUsed="0"/>
-    <w:lsdException w:name="Dark List Accent 3" w:semiHidden="0" w:uiPriority="70" w:unhideWhenUsed="0"/>
-    <w:lsdException w:name="Colorful Shading Accent 3" w:semiHidden="0" w:uiPriority="71" w:unhideWhenUsed="0"/>
-    <w:lsdException w:name="Colorful List Accent 3" w:semiHidden="0" w:uiPriority="72" w:unhideWhenUsed="0"/>
-    <w:lsdException w:name="Colorful Grid Accent 3" w:semiHidden="0" w:uiPriority="73" w:unhideWhenUsed="0"/>
-    <w:lsdException w:name="Light Shading Accent 4" w:semiHidden="0" w:uiPriority="60" w:unhideWhenUsed="0"/>
-    <w:lsdException w:name="Light List Accent 4" w:semiHidden="0" w:uiPriority="61" w:unhideWhenUsed="0"/>
-    <w:lsdException w:name="Light Grid Accent 4" w:semiHidden="0" w:uiPriority="62" w:unhideWhenUsed="0"/>
-    <w:lsdException w:name="Medium Shading 1 Accent 4" w:semiHidden="0" w:uiPriority="63" w:unhideWhenUsed="0"/>
-    <w:lsdException w:name="Medium Shading 2 Accent 4" w:semiHidden="0" w:uiPriority="64" w:unhideWhenUsed="0"/>
-    <w:lsdException w:name="Medium List 1 Accent 4" w:semiHidden="0" w:uiPriority="65" w:unhideWhenUsed="0"/>
-    <w:lsdException w:name="Medium List 2 Accent 4" w:semiHidden="0" w:uiPriority="66" w:unhideWhenUsed="0"/>
-    <w:lsdException w:name="Medium Grid 1 Accent 4" w:semiHidden="0" w:uiPriority="67" w:unhideWhenUsed="0"/>
-    <w:lsdException w:name="Medium Grid 2 Accent 4" w:semiHidden="0" w:uiPriority="68" w:unhideWhenUsed="0"/>
-    <w:lsdException w:name="Medium Grid 3 Accent 4" w:semiHidden="0" w:uiPriority="69" w:unhideWhenUsed="0"/>
-    <w:lsdException w:name="Dark List Accent 4" w:semiHidden="0" w:uiPriority="70" w:unhideWhenUsed="0"/>
-    <w:lsdException w:name="Colorful Shading Accent 4" w:semiHidden="0" w:uiPriority="71" w:unhideWhenUsed="0"/>
-    <w:lsdException w:name="Colorful List Accent 4" w:semiHidden="0" w:uiPriority="72" w:unhideWhenUsed="0"/>
-    <w:lsdException w:name="Colorful Grid Accent 4" w:semiHidden="0" w:uiPriority="73" w:unhideWhenUsed="0"/>
-    <w:lsdException w:name="Light Shading Accent 5" w:semiHidden="0" w:uiPriority="60" w:unhideWhenUsed="0"/>
-    <w:lsdException w:name="Light List Accent 5" w:semiHidden="0" w:uiPriority="61" w:unhideWhenUsed="0"/>
-    <w:lsdException w:name="Light Grid Accent 5" w:semiHidden="0" w:uiPriority="62" w:unhideWhenUsed="0"/>
-    <w:lsdException w:name="Medium Shading 1 Accent 5" w:semiHidden="0" w:uiPriority="63" w:unhideWhenUsed="0"/>
-    <w:lsdException w:name="Medium Shading 2 Accent 5" w:semiHidden="0" w:uiPriority="64" w:unhideWhenUsed="0"/>
-    <w:lsdException w:name="Medium List 1 Accent 5" w:semiHidden="0" w:uiPriority="65" w:unhideWhenUsed="0"/>
-    <w:lsdException w:name="Medium List 2 Accent 5" w:semiHidden="0" w:uiPriority="66" w:unhideWhenUsed="0"/>
-    <w:lsdException w:name="Medium Grid 1 Accent 5" w:semiHidden="0" w:uiPriority="67" w:unhideWhenUsed="0"/>
-    <w:lsdException w:name="Medium Grid 2 Accent 5" w:semiHidden="0" w:uiPriority="68" w:unhideWhenUsed="0"/>
-    <w:lsdException w:name="Medium Grid 3 Accent 5" w:semiHidden="0" w:uiPriority="69" w:unhideWhenUsed="0"/>
-    <w:lsdException w:name="Dark List Accent 5" w:semiHidden="0" w:uiPriority="70" w:unhideWhenUsed="0"/>
-    <w:lsdException w:name="Colorful Shading Accent 5" w:semiHidden="0" w:uiPriority="71" w:unhideWhenUsed="0"/>
-    <w:lsdException w:name="Colorful List Accent 5" w:semiHidden="0" w:uiPriority="72" w:unhideWhenUsed="0"/>
-    <w:lsdException w:name="Colorful Grid Accent 5" w:semiHidden="0" w:uiPriority="73" w:unhideWhenUsed="0"/>
-    <w:lsdException w:name="Light Shading Accent 6" w:semiHidden="0" w:uiPriority="60" w:unhideWhenUsed="0"/>
-    <w:lsdException w:name="Light List Accent 6" w:semiHidden="0" w:uiPriority="61" w:unhideWhenUsed="0"/>
-    <w:lsdException w:name="Light Grid Accent 6" w:semiHidden="0" w:uiPriority="62" w:unhideWhenUsed="0"/>
-    <w:lsdException w:name="Medium Shading 1 Accent 6" w:semiHidden="0" w:uiPriority="63" w:unhideWhenUsed="0"/>
-    <w:lsdException w:name="Medium Shading 2 Accent 6" w:semiHidden="0" w:uiPriority="64" w:unhideWhenUsed="0"/>
-    <w:lsdException w:name="Medium List 1 Accent 6" w:semiHidden="0" w:uiPriority="65" w:unhideWhenUsed="0"/>
-    <w:lsdException w:name="Medium List 2 Accent 6" w:semiHidden="0" w:uiPriority="66" w:unhideWhenUsed="0"/>
-    <w:lsdException w:name="Medium Grid 1 Accent 6" w:semiHidden="0" w:uiPriority="67" w:unhideWhenUsed="0"/>
-    <w:lsdException w:name="Medium Grid 2 Accent 6" w:semiHidden="0" w:uiPriority="68" w:unhideWhenUsed="0"/>
-    <w:lsdException w:name="Medium Grid 3 Accent 6" w:semiHidden="0" w:uiPriority="69" w:unhideWhenUsed="0"/>
-    <w:lsdException w:name="Dark List Accent 6" w:semiHidden="0" w:uiPriority="70" w:unhideWhenUsed="0"/>
-    <w:lsdException w:name="Colorful Shading Accent 6" w:semiHidden="0" w:uiPriority="71" w:unhideWhenUsed="0"/>
-    <w:lsdException w:name="Colorful List Accent 6" w:semiHidden="0" w:uiPriority="72" w:unhideWhenUsed="0"/>
-    <w:lsdException w:name="Colorful Grid Accent 6" w:semiHidden="0" w:uiPriority="73" w:unhideWhenUsed="0"/>
-    <w:lsdException w:name="Subtle Emphasis" w:semiHidden="0" w:uiPriority="19" w:unhideWhenUsed="0" w:qFormat="1"/>
-    <w:lsdException w:name="Intense Emphasis" w:semiHidden="0" w:uiPriority="21" w:unhideWhenUsed="0" w:qFormat="1"/>
-    <w:lsdException w:name="Subtle Reference" w:semiHidden="0" w:uiPriority="31" w:unhideWhenUsed="0" w:qFormat="1"/>
-    <w:lsdException w:name="Intense Reference" w:semiHidden="0" w:uiPriority="32" w:unhideWhenUsed="0" w:qFormat="1"/>
-    <w:lsdException w:name="Book Title" w:semiHidden="0" w:uiPriority="33" w:unhideWhenUsed="0" w:qFormat="1"/>
-    <w:lsdException w:name="Bibliography" w:uiPriority="37"/>
-    <w:lsdException w:name="TOC Heading" w:uiPriority="39" w:qFormat="1"/>
+  <w:latentStyles w:defLockedState="0" w:defUIPriority="99" w:defSemiHidden="0" w:defUnhideWhenUsed="0" w:defQFormat="0" w:count="371">
+    <w:lsdException w:name="Normal" w:uiPriority="0" w:qFormat="1"/>
+    <w:lsdException w:name="heading 1" w:uiPriority="9" w:qFormat="1"/>
+    <w:lsdException w:name="heading 2" w:semiHidden="1" w:uiPriority="9" w:unhideWhenUsed="1" w:qFormat="1"/>
+    <w:lsdException w:name="heading 3" w:semiHidden="1" w:uiPriority="9" w:unhideWhenUsed="1" w:qFormat="1"/>
+    <w:lsdException w:name="heading 4" w:semiHidden="1" w:uiPriority="9" w:unhideWhenUsed="1" w:qFormat="1"/>
+    <w:lsdException w:name="heading 5" w:semiHidden="1" w:uiPriority="9" w:unhideWhenUsed="1" w:qFormat="1"/>
+    <w:lsdException w:name="heading 6" w:semiHidden="1" w:uiPriority="9" w:unhideWhenUsed="1" w:qFormat="1"/>
+    <w:lsdException w:name="heading 7" w:semiHidden="1" w:uiPriority="9" w:unhideWhenUsed="1" w:qFormat="1"/>
+    <w:lsdException w:name="heading 8" w:semiHidden="1" w:uiPriority="9" w:unhideWhenUsed="1" w:qFormat="1"/>
+    <w:lsdException w:name="heading 9" w:semiHidden="1" w:uiPriority="9" w:unhideWhenUsed="1" w:qFormat="1"/>
+    <w:lsdException w:name="index 1" w:semiHidden="1" w:unhideWhenUsed="1"/>
+    <w:lsdException w:name="index 2" w:semiHidden="1" w:unhideWhenUsed="1"/>
+    <w:lsdException w:name="index 3" w:semiHidden="1" w:unhideWhenUsed="1"/>
+    <w:lsdException w:name="index 4" w:semiHidden="1" w:unhideWhenUsed="1"/>
+    <w:lsdException w:name="index 5" w:semiHidden="1" w:unhideWhenUsed="1"/>
+    <w:lsdException w:name="index 6" w:semiHidden="1" w:unhideWhenUsed="1"/>
+    <w:lsdException w:name="index 7" w:semiHidden="1" w:unhideWhenUsed="1"/>
+    <w:lsdException w:name="index 8" w:semiHidden="1" w:unhideWhenUsed="1"/>
+    <w:lsdException w:name="index 9" w:semiHidden="1" w:unhideWhenUsed="1"/>
+    <w:lsdException w:name="toc 1" w:semiHidden="1" w:uiPriority="39" w:unhideWhenUsed="1"/>
+    <w:lsdException w:name="toc 2" w:semiHidden="1" w:uiPriority="39" w:unhideWhenUsed="1"/>
+    <w:lsdException w:name="toc 3" w:semiHidden="1" w:uiPriority="39" w:unhideWhenUsed="1"/>
+    <w:lsdException w:name="toc 4" w:semiHidden="1" w:uiPriority="39" w:unhideWhenUsed="1"/>
+    <w:lsdException w:name="toc 5" w:semiHidden="1" w:uiPriority="39" w:unhideWhenUsed="1"/>
+    <w:lsdException w:name="toc 6" w:semiHidden="1" w:uiPriority="39" w:unhideWhenUsed="1"/>
+    <w:lsdException w:name="toc 7" w:semiHidden="1" w:uiPriority="39" w:unhideWhenUsed="1"/>
+    <w:lsdException w:name="toc 8" w:semiHidden="1" w:uiPriority="39" w:unhideWhenUsed="1"/>
+    <w:lsdException w:name="toc 9" w:semiHidden="1" w:uiPriority="39" w:unhideWhenUsed="1"/>
+    <w:lsdException w:name="Normal Indent" w:semiHidden="1" w:unhideWhenUsed="1"/>
+    <w:lsdException w:name="footnote text" w:semiHidden="1" w:unhideWhenUsed="1"/>
+    <w:lsdException w:name="annotation text" w:semiHidden="1" w:unhideWhenUsed="1"/>
+    <w:lsdException w:name="header" w:semiHidden="1" w:unhideWhenUsed="1"/>
+    <w:lsdException w:name="footer" w:semiHidden="1" w:unhideWhenUsed="1"/>
+    <w:lsdException w:name="index heading" w:semiHidden="1" w:unhideWhenUsed="1"/>
+    <w:lsdException w:name="caption" w:semiHidden="1" w:uiPriority="35" w:unhideWhenUsed="1" w:qFormat="1"/>
+    <w:lsdException w:name="table of figures" w:semiHidden="1" w:unhideWhenUsed="1"/>
+    <w:lsdException w:name="envelope address" w:semiHidden="1" w:unhideWhenUsed="1"/>
+    <w:lsdException w:name="envelope return" w:semiHidden="1" w:unhideWhenUsed="1"/>
+    <w:lsdException w:name="footnote reference" w:semiHidden="1" w:unhideWhenUsed="1"/>
+    <w:lsdException w:name="annotation reference" w:semiHidden="1" w:unhideWhenUsed="1"/>
+    <w:lsdException w:name="line number" w:semiHidden="1" w:unhideWhenUsed="1"/>
+    <w:lsdException w:name="page number" w:semiHidden="1" w:unhideWhenUsed="1"/>
+    <w:lsdException w:name="endnote reference" w:semiHidden="1" w:unhideWhenUsed="1"/>
+    <w:lsdException w:name="endnote text" w:semiHidden="1" w:unhideWhenUsed="1"/>
+    <w:lsdException w:name="table of authorities" w:semiHidden="1" w:unhideWhenUsed="1"/>
+    <w:lsdException w:name="macro" w:semiHidden="1" w:unhideWhenUsed="1"/>
+    <w:lsdException w:name="toa heading" w:semiHidden="1" w:unhideWhenUsed="1"/>
+    <w:lsdException w:name="List" w:semiHidden="1" w:unhideWhenUsed="1"/>
+    <w:lsdException w:name="List Bullet" w:semiHidden="1" w:unhideWhenUsed="1"/>
+    <w:lsdException w:name="List Number" w:semiHidden="1" w:unhideWhenUsed="1"/>
+    <w:lsdException w:name="List 2" w:semiHidden="1" w:unhideWhenUsed="1"/>
+    <w:lsdException w:name="List 3" w:semiHidden="1" w:unhideWhenUsed="1"/>
+    <w:lsdException w:name="List 4" w:semiHidden="1" w:unhideWhenUsed="1"/>
+    <w:lsdException w:name="List 5" w:semiHidden="1" w:unhideWhenUsed="1"/>
+    <w:lsdException w:name="List Bullet 2" w:semiHidden="1" w:unhideWhenUsed="1"/>
+    <w:lsdException w:name="List Bullet 3" w:semiHidden="1" w:unhideWhenUsed="1"/>
+    <w:lsdException w:name="List Bullet 4" w:semiHidden="1" w:unhideWhenUsed="1"/>
+    <w:lsdException w:name="List Bullet 5" w:semiHidden="1" w:unhideWhenUsed="1"/>
+    <w:lsdException w:name="List Number 2" w:semiHidden="1" w:unhideWhenUsed="1"/>
+    <w:lsdException w:name="List Number 3" w:semiHidden="1" w:unhideWhenUsed="1"/>
+    <w:lsdException w:name="List Number 4" w:semiHidden="1" w:unhideWhenUsed="1"/>
+    <w:lsdException w:name="List Number 5" w:semiHidden="1" w:unhideWhenUsed="1"/>
+    <w:lsdException w:name="Title" w:uiPriority="10" w:qFormat="1"/>
+    <w:lsdException w:name="Closing" w:semiHidden="1" w:unhideWhenUsed="1"/>
+    <w:lsdException w:name="Signature" w:semiHidden="1" w:unhideWhenUsed="1"/>
+    <w:lsdException w:name="Default Paragraph Font" w:semiHidden="1" w:uiPriority="1" w:unhideWhenUsed="1"/>
+    <w:lsdException w:name="Body Text" w:semiHidden="1" w:unhideWhenUsed="1"/>
+    <w:lsdException w:name="Body Text Indent" w:semiHidden="1" w:unhideWhenUsed="1"/>
+    <w:lsdException w:name="List Continue" w:semiHidden="1" w:unhideWhenUsed="1"/>
+    <w:lsdException w:name="List Continue 2" w:semiHidden="1" w:unhideWhenUsed="1"/>
+    <w:lsdException w:name="List Continue 3" w:semiHidden="1" w:unhideWhenUsed="1"/>
+    <w:lsdException w:name="List Continue 4" w:semiHidden="1" w:unhideWhenUsed="1"/>
+    <w:lsdException w:name="List Continue 5" w:semiHidden="1" w:unhideWhenUsed="1"/>
+    <w:lsdException w:name="Message Header" w:semiHidden="1" w:unhideWhenUsed="1"/>
+    <w:lsdException w:name="Subtitle" w:uiPriority="11" w:qFormat="1"/>
+    <w:lsdException w:name="Salutation" w:semiHidden="1" w:unhideWhenUsed="1"/>
+    <w:lsdException w:name="Date" w:semiHidden="1" w:unhideWhenUsed="1"/>
+    <w:lsdException w:name="Body Text First Indent" w:semiHidden="1" w:unhideWhenUsed="1"/>
+    <w:lsdException w:name="Body Text First Indent 2" w:semiHidden="1" w:unhideWhenUsed="1"/>
+    <w:lsdException w:name="Note Heading" w:semiHidden="1" w:unhideWhenUsed="1"/>
+    <w:lsdException w:name="Body Text 2" w:semiHidden="1" w:unhideWhenUsed="1"/>
+    <w:lsdException w:name="Body Text 3" w:semiHidden="1" w:unhideWhenUsed="1"/>
+    <w:lsdException w:name="Body Text Indent 2" w:semiHidden="1" w:unhideWhenUsed="1"/>
+    <w:lsdException w:name="Body Text Indent 3" w:semiHidden="1" w:unhideWhenUsed="1"/>
+    <w:lsdException w:name="Block Text" w:semiHidden="1" w:unhideWhenUsed="1"/>
+    <w:lsdException w:name="Hyperlink" w:semiHidden="1" w:unhideWhenUsed="1"/>
+    <w:lsdException w:name="FollowedHyperlink" w:semiHidden="1" w:unhideWhenUsed="1"/>
+    <w:lsdException w:name="Strong" w:uiPriority="22" w:qFormat="1"/>
+    <w:lsdException w:name="Emphasis" w:uiPriority="20" w:qFormat="1"/>
+    <w:lsdException w:name="Document Map" w:semiHidden="1" w:unhideWhenUsed="1"/>
+    <w:lsdException w:name="Plain Text" w:semiHidden="1" w:unhideWhenUsed="1"/>
+    <w:lsdException w:name="E-mail Signature" w:semiHidden="1" w:unhideWhenUsed="1"/>
+    <w:lsdException w:name="HTML Top of Form" w:semiHidden="1" w:unhideWhenUsed="1"/>
+    <w:lsdException w:name="HTML Bottom of Form" w:semiHidden="1" w:unhideWhenUsed="1"/>
+    <w:lsdException w:name="Normal (Web)" w:semiHidden="1" w:unhideWhenUsed="1"/>
+    <w:lsdException w:name="HTML Acronym" w:semiHidden="1" w:unhideWhenUsed="1"/>
+    <w:lsdException w:name="HTML Address" w:semiHidden="1" w:unhideWhenUsed="1"/>
+    <w:lsdException w:name="HTML Cite" w:semiHidden="1" w:unhideWhenUsed="1"/>
+    <w:lsdException w:name="HTML Code" w:semiHidden="1" w:unhideWhenUsed="1"/>
+    <w:lsdException w:name="HTML Definition" w:semiHidden="1" w:unhideWhenUsed="1"/>
+    <w:lsdException w:name="HTML Keyboard" w:semiHidden="1" w:unhideWhenUsed="1"/>
+    <w:lsdException w:name="HTML Preformatted" w:semiHidden="1" w:unhideWhenUsed="1"/>
+    <w:lsdException w:name="HTML Sample" w:semiHidden="1" w:unhideWhenUsed="1"/>
+    <w:lsdException w:name="HTML Typewriter" w:semiHidden="1" w:unhideWhenUsed="1"/>
+    <w:lsdException w:name="HTML Variable" w:semiHidden="1" w:unhideWhenUsed="1"/>
+    <w:lsdException w:name="Normal Table" w:semiHidden="1" w:unhideWhenUsed="1"/>
+    <w:lsdException w:name="annotation subject" w:semiHidden="1" w:unhideWhenUsed="1"/>
+    <w:lsdException w:name="No List" w:semiHidden="1" w:unhideWhenUsed="1"/>
+    <w:lsdException w:name="Outline List 1" w:semiHidden="1" w:unhideWhenUsed="1"/>
+    <w:lsdException w:name="Outline List 2" w:semiHidden="1" w:unhideWhenUsed="1"/>
+    <w:lsdException w:name="Outline List 3" w:semiHidden="1" w:unhideWhenUsed="1"/>
+    <w:lsdException w:name="Table Simple 1" w:semiHidden="1" w:unhideWhenUsed="1"/>
+    <w:lsdException w:name="Table Simple 2" w:semiHidden="1" w:unhideWhenUsed="1"/>
+    <w:lsdException w:name="Table Simple 3" w:semiHidden="1" w:unhideWhenUsed="1"/>
+    <w:lsdException w:name="Table Classic 1" w:semiHidden="1" w:unhideWhenUsed="1"/>
+    <w:lsdException w:name="Table Classic 2" w:semiHidden="1" w:unhideWhenUsed="1"/>
+    <w:lsdException w:name="Table Classic 3" w:semiHidden="1" w:unhideWhenUsed="1"/>
+    <w:lsdException w:name="Table Classic 4" w:semiHidden="1" w:unhideWhenUsed="1"/>
+    <w:lsdException w:name="Table Colorful 1" w:semiHidden="1" w:unhideWhenUsed="1"/>
+    <w:lsdException w:name="Table Colorful 2" w:semiHidden="1" w:unhideWhenUsed="1"/>
+    <w:lsdException w:name="Table Colorful 3" w:semiHidden="1" w:unhideWhenUsed="1"/>
+    <w:lsdException w:name="Table Columns 1" w:semiHidden="1" w:unhideWhenUsed="1"/>
+    <w:lsdException w:name="Table Columns 2" w:semiHidden="1" w:unhideWhenUsed="1"/>
+    <w:lsdException w:name="Table Columns 3" w:semiHidden="1" w:unhideWhenUsed="1"/>
+    <w:lsdException w:name="Table Columns 4" w:semiHidden="1" w:unhideWhenUsed="1"/>
+    <w:lsdException w:name="Table Columns 5" w:semiHidden="1" w:unhideWhenUsed="1"/>
+    <w:lsdException w:name="Table Grid 1" w:semiHidden="1" w:unhideWhenUsed="1"/>
+    <w:lsdException w:name="Table Grid 2" w:semiHidden="1" w:unhideWhenUsed="1"/>
+    <w:lsdException w:name="Table Grid 3" w:semiHidden="1" w:unhideWhenUsed="1"/>
+    <w:lsdException w:name="Table Grid 4" w:semiHidden="1" w:unhideWhenUsed="1"/>
+    <w:lsdException w:name="Table Grid 5" w:semiHidden="1" w:unhideWhenUsed="1"/>
+    <w:lsdException w:name="Table Grid 6" w:semiHidden="1" w:unhideWhenUsed="1"/>
+    <w:lsdException w:name="Table Grid 7" w:semiHidden="1" w:unhideWhenUsed="1"/>
+    <w:lsdException w:name="Table Grid 8" w:semiHidden="1" w:unhideWhenUsed="1"/>
+    <w:lsdException w:name="Table List 1" w:semiHidden="1" w:unhideWhenUsed="1"/>
+    <w:lsdException w:name="Table List 2" w:semiHidden="1" w:unhideWhenUsed="1"/>
+    <w:lsdException w:name="Table List 3" w:semiHidden="1" w:unhideWhenUsed="1"/>
+    <w:lsdException w:name="Table List 4" w:semiHidden="1" w:unhideWhenUsed="1"/>
+    <w:lsdException w:name="Table List 5" w:semiHidden="1" w:unhideWhenUsed="1"/>
+    <w:lsdException w:name="Table List 6" w:semiHidden="1" w:unhideWhenUsed="1"/>
+    <w:lsdException w:name="Table List 7" w:semiHidden="1" w:unhideWhenUsed="1"/>
+    <w:lsdException w:name="Table List 8" w:semiHidden="1" w:unhideWhenUsed="1"/>
+    <w:lsdException w:name="Table 3D effects 1" w:semiHidden="1" w:unhideWhenUsed="1"/>
+    <w:lsdException w:name="Table 3D effects 2" w:semiHidden="1" w:unhideWhenUsed="1"/>
+    <w:lsdException w:name="Table 3D effects 3" w:semiHidden="1" w:unhideWhenUsed="1"/>
+    <w:lsdException w:name="Table Contemporary" w:semiHidden="1" w:unhideWhenUsed="1"/>
+    <w:lsdException w:name="Table Elegant" w:semiHidden="1" w:unhideWhenUsed="1"/>
+    <w:lsdException w:name="Table Professional" w:semiHidden="1" w:unhideWhenUsed="1"/>
+    <w:lsdException w:name="Table Subtle 1" w:semiHidden="1" w:unhideWhenUsed="1"/>
+    <w:lsdException w:name="Table Subtle 2" w:semiHidden="1" w:unhideWhenUsed="1"/>
+    <w:lsdException w:name="Table Web 1" w:semiHidden="1" w:unhideWhenUsed="1"/>
+    <w:lsdException w:name="Table Web 2" w:semiHidden="1" w:unhideWhenUsed="1"/>
+    <w:lsdException w:name="Table Web 3" w:semiHidden="1" w:unhideWhenUsed="1"/>
+    <w:lsdException w:name="Balloon Text" w:semiHidden="1" w:unhideWhenUsed="1"/>
+    <w:lsdException w:name="Table Grid" w:uiPriority="39"/>
+    <w:lsdException w:name="Table Theme" w:semiHidden="1" w:unhideWhenUsed="1"/>
+    <w:lsdException w:name="Placeholder Text" w:semiHidden="1"/>
+    <w:lsdException w:name="No Spacing" w:uiPriority="1" w:qFormat="1"/>
+    <w:lsdException w:name="Light Shading" w:uiPriority="60"/>
+    <w:lsdException w:name="Light List" w:uiPriority="61"/>
+    <w:lsdException w:name="Light Grid" w:uiPriority="62"/>
+    <w:lsdException w:name="Medium Shading 1" w:uiPriority="63"/>
+    <w:lsdException w:name="Medium Shading 2" w:uiPriority="64"/>
+    <w:lsdException w:name="Medium List 1" w:uiPriority="65"/>
+    <w:lsdException w:name="Medium List 2" w:uiPriority="66"/>
+    <w:lsdException w:name="Medium Grid 1" w:uiPriority="67"/>
+    <w:lsdException w:name="Medium Grid 2" w:uiPriority="68"/>
+    <w:lsdException w:name="Medium Grid 3" w:uiPriority="69"/>
+    <w:lsdException w:name="Dark List" w:uiPriority="70"/>
+    <w:lsdException w:name="Colorful Shading" w:uiPriority="71"/>
+    <w:lsdException w:name="Colorful List" w:uiPriority="72"/>
+    <w:lsdException w:name="Colorful Grid" w:uiPriority="73"/>
+    <w:lsdException w:name="Light Shading Accent 1" w:uiPriority="60"/>
+    <w:lsdException w:name="Light List Accent 1" w:uiPriority="61"/>
+    <w:lsdException w:name="Light Grid Accent 1" w:uiPriority="62"/>
+    <w:lsdException w:name="Medium Shading 1 Accent 1" w:uiPriority="63"/>
+    <w:lsdException w:name="Medium Shading 2 Accent 1" w:uiPriority="64"/>
+    <w:lsdException w:name="Medium List 1 Accent 1" w:uiPriority="65"/>
+    <w:lsdException w:name="Revision" w:semiHidden="1"/>
+    <w:lsdException w:name="List Paragraph" w:uiPriority="34" w:qFormat="1"/>
+    <w:lsdException w:name="Quote" w:uiPriority="29" w:qFormat="1"/>
+    <w:lsdException w:name="Intense Quote" w:uiPriority="30" w:qFormat="1"/>
+    <w:lsdException w:name="Medium List 2 Accent 1" w:uiPriority="66"/>
+    <w:lsdException w:name="Medium Grid 1 Accent 1" w:uiPriority="67"/>
+    <w:lsdException w:name="Medium Grid 2 Accent 1" w:uiPriority="68"/>
+    <w:lsdException w:name="Medium Grid 3 Accent 1" w:uiPriority="69"/>
+    <w:lsdException w:name="Dark List Accent 1" w:uiPriority="70"/>
+    <w:lsdException w:name="Colorful Shading Accent 1" w:uiPriority="71"/>
+    <w:lsdException w:name="Colorful List Accent 1" w:uiPriority="72"/>
+    <w:lsdException w:name="Colorful Grid Accent 1" w:uiPriority="73"/>
+    <w:lsdException w:name="Light Shading Accent 2" w:uiPriority="60"/>
+    <w:lsdException w:name="Light List Accent 2" w:uiPriority="61"/>
+    <w:lsdException w:name="Light Grid Accent 2" w:uiPriority="62"/>
+    <w:lsdException w:name="Medium Shading 1 Accent 2" w:uiPriority="63"/>
+    <w:lsdException w:name="Medium Shading 2 Accent 2" w:uiPriority="64"/>
+    <w:lsdException w:name="Medium List 1 Accent 2" w:uiPriority="65"/>
+    <w:lsdException w:name="Medium List 2 Accent 2" w:uiPriority="66"/>
+    <w:lsdException w:name="Medium Grid 1 Accent 2" w:uiPriority="67"/>
+    <w:lsdException w:name="Medium Grid 2 Accent 2" w:uiPriority="68"/>
+    <w:lsdException w:name="Medium Grid 3 Accent 2" w:uiPriority="69"/>
+    <w:lsdException w:name="Dark List Accent 2" w:uiPriority="70"/>
+    <w:lsdException w:name="Colorful Shading Accent 2" w:uiPriority="71"/>
+    <w:lsdException w:name="Colorful List Accent 2" w:uiPriority="72"/>
+    <w:lsdException w:name="Colorful Grid Accent 2" w:uiPriority="73"/>
+    <w:lsdException w:name="Light Shading Accent 3" w:uiPriority="60"/>
+    <w:lsdException w:name="Light List Accent 3" w:uiPriority="61"/>
+    <w:lsdException w:name="Light Grid Accent 3" w:uiPriority="62"/>
+    <w:lsdException w:name="Medium Shading 1 Accent 3" w:uiPriority="63"/>
+    <w:lsdException w:name="Medium Shading 2 Accent 3" w:uiPriority="64"/>
+    <w:lsdException w:name="Medium List 1 Accent 3" w:uiPriority="65"/>
+    <w:lsdException w:name="Medium List 2 Accent 3" w:uiPriority="66"/>
+    <w:lsdException w:name="Medium Grid 1 Accent 3" w:uiPriority="67"/>
+    <w:lsdException w:name="Medium Grid 2 Accent 3" w:uiPriority="68"/>
+    <w:lsdException w:name="Medium Grid 3 Accent 3" w:uiPriority="69"/>
+    <w:lsdException w:name="Dark List Accent 3" w:uiPriority="70"/>
+    <w:lsdException w:name="Colorful Shading Accent 3" w:uiPriority="71"/>
+    <w:lsdException w:name="Colorful List Accent 3" w:uiPriority="72"/>
+    <w:lsdException w:name="Colorful Grid Accent 3" w:uiPriority="73"/>
+    <w:lsdException w:name="Light Shading Accent 4" w:uiPriority="60"/>
+    <w:lsdException w:name="Light List Accent 4" w:uiPriority="61"/>
+    <w:lsdException w:name="Light Grid Accent 4" w:uiPriority="62"/>
+    <w:lsdException w:name="Medium Shading 1 Accent 4" w:uiPriority="63"/>
+    <w:lsdException w:name="Medium Shading 2 Accent 4" w:uiPriority="64"/>
+    <w:lsdException w:name="Medium List 1 Accent 4" w:uiPriority="65"/>
+    <w:lsdException w:name="Medium List 2 Accent 4" w:uiPriority="66"/>
+    <w:lsdException w:name="Medium Grid 1 Accent 4" w:uiPriority="67"/>
+    <w:lsdException w:name="Medium Grid 2 Accent 4" w:uiPriority="68"/>
+    <w:lsdException w:name="Medium Grid 3 Accent 4" w:uiPriority="69"/>
+    <w:lsdException w:name="Dark List Accent 4" w:uiPriority="70"/>
+    <w:lsdException w:name="Colorful Shading Accent 4" w:uiPriority="71"/>
+    <w:lsdException w:name="Colorful List Accent 4" w:uiPriority="72"/>
+    <w:lsdException w:name="Colorful Grid Accent 4" w:uiPriority="73"/>
+    <w:lsdException w:name="Light Shading Accent 5" w:uiPriority="60"/>
+    <w:lsdException w:name="Light List Accent 5" w:uiPriority="61"/>
+    <w:lsdException w:name="Light Grid Accent 5" w:uiPriority="62"/>
+    <w:lsdException w:name="Medium Shading 1 Accent 5" w:uiPriority="63"/>
+    <w:lsdException w:name="Medium Shading 2 Accent 5" w:uiPriority="64"/>
+    <w:lsdException w:name="Medium List 1 Accent 5" w:uiPriority="65"/>
+    <w:lsdException w:name="Medium List 2 Accent 5" w:uiPriority="66"/>
+    <w:lsdException w:name="Medium Grid 1 Accent 5" w:uiPriority="67"/>
+    <w:lsdException w:name="Medium Grid 2 Accent 5" w:uiPriority="68"/>
+    <w:lsdException w:name="Medium Grid 3 Accent 5" w:uiPriority="69"/>
+    <w:lsdException w:name="Dark List Accent 5" w:uiPriority="70"/>
+    <w:lsdException w:name="Colorful Shading Accent 5" w:uiPriority="71"/>
+    <w:lsdException w:name="Colorful List Accent 5" w:uiPriority="72"/>
+    <w:lsdException w:name="Colorful Grid Accent 5" w:uiPriority="73"/>
+    <w:lsdException w:name="Light Shading Accent 6" w:uiPriority="60"/>
+    <w:lsdException w:name="Light List Accent 6" w:uiPriority="61"/>
+    <w:lsdException w:name="Light Grid Accent 6" w:uiPriority="62"/>
+    <w:lsdException w:name="Medium Shading 1 Accent 6" w:uiPriority="63"/>
+    <w:lsdException w:name="Medium Shading 2 Accent 6" w:uiPriority="64"/>
+    <w:lsdException w:name="Medium List 1 Accent 6" w:uiPriority="65"/>
+    <w:lsdException w:name="Medium List 2 Accent 6" w:uiPriority="66"/>
+    <w:lsdException w:name="Medium Grid 1 Accent 6" w:uiPriority="67"/>
+    <w:lsdException w:name="Medium Grid 2 Accent 6" w:uiPriority="68"/>
+    <w:lsdException w:name="Medium Grid 3 Accent 6" w:uiPriority="69"/>
+    <w:lsdException w:name="Dark List Accent 6" w:uiPriority="70"/>
+    <w:lsdException w:name="Colorful Shading Accent 6" w:uiPriority="71"/>
+    <w:lsdException w:name="Colorful List Accent 6" w:uiPriority="72"/>
+    <w:lsdException w:name="Colorful Grid Accent 6" w:uiPriority="73"/>
+    <w:lsdException w:name="Subtle Emphasis" w:uiPriority="19" w:qFormat="1"/>
+    <w:lsdException w:name="Intense Emphasis" w:uiPriority="21" w:qFormat="1"/>
+    <w:lsdException w:name="Subtle Reference" w:uiPriority="31" w:qFormat="1"/>
+    <w:lsdException w:name="Intense Reference" w:uiPriority="32" w:qFormat="1"/>
+    <w:lsdException w:name="Book Title" w:uiPriority="33" w:qFormat="1"/>
+    <w:lsdException w:name="Bibliography" w:semiHidden="1" w:uiPriority="37" w:unhideWhenUsed="1"/>
+    <w:lsdException w:name="TOC Heading" w:semiHidden="1" w:uiPriority="39" w:unhideWhenUsed="1" w:qFormat="1"/>
+    <w:lsdException w:name="Grid Table 4" w:uiPriority="49"/>
+    <w:lsdException w:name="Grid Table 5 Dark" w:uiPriority="50"/>
+    <w:lsdException w:name="Grid Table 6 Colorful" w:uiPriority="51"/>
+    <w:lsdException w:name="Grid Table 7 Colorful" w:uiPriority="52"/>
+    <w:lsdException w:name="Grid Table 1 Light Accent 1" w:uiPriority="46"/>
+    <w:lsdException w:name="Grid Table 2 Accent 1" w:uiPriority="47"/>
+    <w:lsdException w:name="Grid Table 3 Accent 1" w:uiPriority="48"/>
+    <w:lsdException w:name="Grid Table 4 Accent 1" w:uiPriority="49"/>
+    <w:lsdException w:name="Grid Table 5 Dark Accent 1" w:uiPriority="50"/>
+    <w:lsdException w:name="Grid Table 6 Colorful Accent 1" w:uiPriority="51"/>
+    <w:lsdException w:name="Grid Table 7 Colorful Accent 1" w:uiPriority="52"/>
+    <w:lsdException w:name="Grid Table 1 Light Accent 2" w:uiPriority="46"/>
+    <w:lsdException w:name="Grid Table 2 Accent 2" w:uiPriority="47"/>
+    <w:lsdException w:name="Grid Table 3 Accent 2" w:uiPriority="48"/>
+    <w:lsdException w:name="Grid Table 4 Accent 2" w:uiPriority="49"/>
+    <w:lsdException w:name="Grid Table 5 Dark Accent 2" w:uiPriority="50"/>
+    <w:lsdException w:name="Grid Table 6 Colorful Accent 2" w:uiPriority="51"/>
+    <w:lsdException w:name="Grid Table 7 Colorful Accent 2" w:uiPriority="52"/>
+    <w:lsdException w:name="Grid Table 1 Light Accent 3" w:uiPriority="46"/>
+    <w:lsdException w:name="Grid Table 2 Accent 3" w:uiPriority="47"/>
+    <w:lsdException w:name="Grid Table 3 Accent 3" w:uiPriority="48"/>
+    <w:lsdException w:name="Grid Table 4 Accent 3" w:uiPriority="49"/>
+    <w:lsdException w:name="Grid Table 5 Dark Accent 3" w:uiPriority="50"/>
+    <w:lsdException w:name="Grid Table 6 Colorful Accent 3" w:uiPriority="51"/>
+    <w:lsdException w:name="Grid Table 7 Colorful Accent 3" w:uiPriority="52"/>
+    <w:lsdException w:name="Grid Table 1 Light Accent 4" w:uiPriority="46"/>
+    <w:lsdException w:name="Grid Table 2 Accent 4" w:uiPriority="47"/>
+    <w:lsdException w:name="Grid Table 3 Accent 4" w:uiPriority="48"/>
+    <w:lsdException w:name="Grid Table 4 Accent 4" w:uiPriority="49"/>
+    <w:lsdException w:name="Grid Table 5 Dark Accent 4" w:uiPriority="50"/>
+    <w:lsdException w:name="Grid Table 6 Colorful Accent 4" w:uiPriority="51"/>
+    <w:lsdException w:name="Grid Table 7 Colorful Accent 4" w:uiPriority="52"/>
+    <w:lsdException w:name="Grid Table 1 Light Accent 5" w:uiPriority="46"/>
+    <w:lsdException w:name="Grid Table 2 Accent 5" w:uiPriority="47"/>
+    <w:lsdException w:name="Grid Table 3 Accent 5" w:uiPriority="48"/>
+    <w:lsdException w:name="Grid Table 4 Accent 5" w:uiPriority="49"/>
+    <w:lsdException w:name="Grid Table 5 Dark Accent 5" w:uiPriority="50"/>
+    <w:lsdException w:name="Grid Table 6 Colorful Accent 5" w:uiPriority="51"/>
+    <w:lsdException w:name="Grid Table 7 Colorful Accent 5" w:uiPriority="52"/>
+    <w:lsdException w:name="Grid Table 1 Light Accent 6" w:uiPriority="46"/>
+    <w:lsdException w:name="Grid Table 2 Accent 6" w:uiPriority="47"/>
+    <w:lsdException w:name="Grid Table 3 Accent 6" w:uiPriority="48"/>
+    <w:lsdException w:name="Grid Table 4 Accent 6" w:uiPriority="49"/>
+    <w:lsdException w:name="Grid Table 5 Dark Accent 6" w:uiPriority="50"/>
+    <w:lsdException w:name="Grid Table 6 Colorful Accent 6" w:uiPriority="51"/>
+    <w:lsdException w:name="Grid Table 7 Colorful Accent 6" w:uiPriority="52"/>
+    <w:lsdException w:name="List Table 1 Light" w:uiPriority="46"/>
+    <w:lsdException w:name="List Table 2" w:uiPriority="47"/>
+    <w:lsdException w:name="List Table 3" w:uiPriority="48"/>
+    <w:lsdException w:name="List Table 4" w:uiPriority="49"/>
+    <w:lsdException w:name="List Table 5 Dark" w:uiPriority="50"/>
+    <w:lsdException w:name="List Table 6 Colorful" w:uiPriority="51"/>
+    <w:lsdException w:name="List Table 7 Colorful" w:uiPriority="52"/>
+    <w:lsdException w:name="List Table 1 Light Accent 1" w:uiPriority="46"/>
+    <w:lsdException w:name="List Table 2 Accent 1" w:uiPriority="47"/>
+    <w:lsdException w:name="List Table 3 Accent 1" w:uiPriority="48"/>
+    <w:lsdException w:name="List Table 4 Accent 1" w:uiPriority="49"/>
+    <w:lsdException w:name="List Table 5 Dark Accent 1" w:uiPriority="50"/>
+    <w:lsdException w:name="List Table 6 Colorful Accent 1" w:uiPriority="51"/>
+    <w:lsdException w:name="List Table 7 Colorful Accent 1" w:uiPriority="52"/>
+    <w:lsdException w:name="List Table 1 Light Accent 2" w:uiPriority="46"/>
+    <w:lsdException w:name="List Table 2 Accent 2" w:uiPriority="47"/>
+    <w:lsdException w:name="List Table 3 Accent 2" w:uiPriority="48"/>
+    <w:lsdException w:name="List Table 4 Accent 2" w:uiPriority="49"/>
+    <w:lsdException w:name="List Table 5 Dark Accent 2" w:uiPriority="50"/>
+    <w:lsdException w:name="List Table 6 Colorful Accent 2" w:uiPriority="51"/>
+    <w:lsdException w:name="List Table 7 Colorful Accent 2" w:uiPriority="52"/>
+    <w:lsdException w:name="List Table 1 Light Accent 3" w:uiPriority="46"/>
+    <w:lsdException w:name="List Table 2 Accent 3" w:uiPriority="47"/>
+    <w:lsdException w:name="List Table 3 Accent 3" w:uiPriority="48"/>
+    <w:lsdException w:name="List Table 4 Accent 3" w:uiPriority="49"/>
+    <w:lsdException w:name="List Table 5 Dark Accent 3" w:uiPriority="50"/>
+    <w:lsdException w:name="List Table 6 Colorful Accent 3" w:uiPriority="51"/>
+    <w:lsdException w:name="List Table 7 Colorful Accent 3" w:uiPriority="52"/>
+    <w:lsdException w:name="List Table 1 Light Accent 4" w:uiPriority="46"/>
+    <w:lsdException w:name="List Table 2 Accent 4" w:uiPriority="47"/>
+    <w:lsdException w:name="List Table 3 Accent 4" w:uiPriority="48"/>
+    <w:lsdException w:name="List Table 4 Accent 4" w:uiPriority="49"/>
+    <w:lsdException w:name="List Table 5 Dark Accent 4" w:uiPriority="50"/>
+    <w:lsdException w:name="List Table 6 Colorful Accent 4" w:uiPriority="51"/>
+    <w:lsdException w:name="List Table 7 Colorful Accent 4" w:uiPriority="52"/>
+    <w:lsdException w:name="List Table 1 Light Accent 5" w:uiPriority="46"/>
+    <w:lsdException w:name="List Table 2 Accent 5" w:uiPriority="47"/>
+    <w:lsdException w:name="List Table 3 Accent 5" w:uiPriority="48"/>
+    <w:lsdException w:name="List Table 4 Accent 5" w:uiPriority="49"/>
+    <w:lsdException w:name="List Table 5 Dark Accent 5" w:uiPriority="50"/>
+    <w:lsdException w:name="List Table 6 Colorful Accent 5" w:uiPriority="51"/>
+    <w:lsdException w:name="List Table 7 Colorful Accent 5" w:uiPriority="52"/>
+    <w:lsdException w:name="List Table 1 Light Accent 6" w:uiPriority="46"/>
+    <w:lsdException w:name="List Table 2 Accent 6" w:uiPriority="47"/>
+    <w:lsdException w:name="List Table 3 Accent 6" w:uiPriority="48"/>
+    <w:lsdException w:name="List Table 4 Accent 6" w:uiPriority="49"/>
+    <w:lsdException w:name="List Table 5 Dark Accent 6" w:uiPriority="50"/>
+    <w:lsdException w:name="List Table 6 Colorful Accent 6" w:uiPriority="51"/>
+    <w:lsdException w:name="List Table 7 Colorful Accent 6" w:uiPriority="52"/>
   </w:latentStyles>
-  <w:style w:type="paragraph" w:default="1" w:styleId="Normal">
+  <w:style w:type="paragraph" w:default="1" w:styleId="Standard">
     <w:name w:val="Normal"/>
     <w:qFormat/>
   </w:style>
-  <w:style w:type="character" w:default="1" w:styleId="DefaultParagraphFont">
+  <w:style w:type="character" w:default="1" w:styleId="Absatz-Standardschriftart">
     <w:name w:val="Default Paragraph Font"/>
     <w:uiPriority w:val="1"/>
     <w:semiHidden/>
     <w:unhideWhenUsed/>
   </w:style>
-  <w:style w:type="table" w:default="1" w:styleId="TableNormal">
+  <w:style w:type="table" w:default="1" w:styleId="NormaleTabelle">
     <w:name w:val="Normal Table"/>
     <w:uiPriority w:val="99"/>
     <w:semiHidden/>
@@ -1029,225 +1313,15 @@
       </w:tblCellMar>
     </w:tblPr>
   </w:style>
-  <w:style w:type="numbering" w:default="1" w:styleId="NoList">
+  <w:style w:type="numbering" w:default="1" w:styleId="KeineListe">
     <w:name w:val="No List"/>
     <w:uiPriority w:val="99"/>
     <w:semiHidden/>
     <w:unhideWhenUsed/>
   </w:style>
-  <w:style w:type="paragraph" w:styleId="ListParagraph">
+  <w:style w:type="paragraph" w:styleId="Listenabsatz">
     <w:name w:val="List Paragraph"/>
-    <w:basedOn w:val="Normal"/>
-    <w:uiPriority w:val="34"/>
-    <w:qFormat/>
-    <w:rsid w:val="00A2765D"/>
-    <w:pPr>
-      <w:ind w:left="720"/>
-      <w:contextualSpacing/>
-    </w:pPr>
-  </w:style>
-</w:styles>
-</file>
-
-<file path=word/stylesWithEffects.xml><?xml version="1.0" encoding="utf-8"?>
-<w:styles xmlns:wpc="http://schemas.microsoft.com/office/word/2010/wordprocessingCanvas" xmlns:mo="http://schemas.microsoft.com/office/mac/office/2008/main" xmlns:mc="http://schemas.openxmlformats.org/markup-compatibility/2006" xmlns:mv="urn:schemas-microsoft-com:mac:vml" xmlns:o="urn:schemas-microsoft-com:office:office" xmlns:r="http://schemas.openxmlformats.org/officeDocument/2006/relationships" xmlns:m="http://schemas.openxmlformats.org/officeDocument/2006/math" xmlns:v="urn:schemas-microsoft-com:vml" xmlns:wp14="http://schemas.microsoft.com/office/word/2010/wordprocessingDrawing" xmlns:wp="http://schemas.openxmlformats.org/drawingml/2006/wordprocessingDrawing" xmlns:w10="urn:schemas-microsoft-com:office:word" xmlns:w="http://schemas.openxmlformats.org/wordprocessingml/2006/main" xmlns:w14="http://schemas.microsoft.com/office/word/2010/wordml" xmlns:wpg="http://schemas.microsoft.com/office/word/2010/wordprocessingGroup" xmlns:wpi="http://schemas.microsoft.com/office/word/2010/wordprocessingInk" xmlns:wne="http://schemas.microsoft.com/office/word/2006/wordml" xmlns:wps="http://schemas.microsoft.com/office/word/2010/wordprocessingShape" mc:Ignorable="w14 wp14">
-  <w:docDefaults>
-    <w:rPrDefault>
-      <w:rPr>
-        <w:rFonts w:asciiTheme="minorHAnsi" w:eastAsiaTheme="minorHAnsi" w:hAnsiTheme="minorHAnsi" w:cstheme="minorBidi"/>
-        <w:sz w:val="22"/>
-        <w:szCs w:val="22"/>
-        <w:lang w:val="en-US" w:eastAsia="en-US" w:bidi="ar-SA"/>
-      </w:rPr>
-    </w:rPrDefault>
-    <w:pPrDefault>
-      <w:pPr>
-        <w:spacing w:after="160" w:line="259" w:lineRule="auto"/>
-      </w:pPr>
-    </w:pPrDefault>
-  </w:docDefaults>
-  <w:latentStyles w:defLockedState="0" w:defUIPriority="99" w:defSemiHidden="1" w:defUnhideWhenUsed="1" w:defQFormat="0" w:count="276">
-    <w:lsdException w:name="Normal" w:semiHidden="0" w:uiPriority="0" w:unhideWhenUsed="0" w:qFormat="1"/>
-    <w:lsdException w:name="heading 1" w:semiHidden="0" w:uiPriority="9" w:unhideWhenUsed="0" w:qFormat="1"/>
-    <w:lsdException w:name="heading 2" w:uiPriority="9" w:qFormat="1"/>
-    <w:lsdException w:name="heading 3" w:uiPriority="9" w:qFormat="1"/>
-    <w:lsdException w:name="heading 4" w:uiPriority="9" w:qFormat="1"/>
-    <w:lsdException w:name="heading 5" w:uiPriority="9" w:qFormat="1"/>
-    <w:lsdException w:name="heading 6" w:uiPriority="9" w:qFormat="1"/>
-    <w:lsdException w:name="heading 7" w:uiPriority="9" w:qFormat="1"/>
-    <w:lsdException w:name="heading 8" w:uiPriority="9" w:qFormat="1"/>
-    <w:lsdException w:name="heading 9" w:uiPriority="9" w:qFormat="1"/>
-    <w:lsdException w:name="toc 1" w:uiPriority="39"/>
-    <w:lsdException w:name="toc 2" w:uiPriority="39"/>
-    <w:lsdException w:name="toc 3" w:uiPriority="39"/>
-    <w:lsdException w:name="toc 4" w:uiPriority="39"/>
-    <w:lsdException w:name="toc 5" w:uiPriority="39"/>
-    <w:lsdException w:name="toc 6" w:uiPriority="39"/>
-    <w:lsdException w:name="toc 7" w:uiPriority="39"/>
-    <w:lsdException w:name="toc 8" w:uiPriority="39"/>
-    <w:lsdException w:name="toc 9" w:uiPriority="39"/>
-    <w:lsdException w:name="caption" w:uiPriority="35" w:qFormat="1"/>
-    <w:lsdException w:name="Title" w:semiHidden="0" w:uiPriority="10" w:unhideWhenUsed="0" w:qFormat="1"/>
-    <w:lsdException w:name="Default Paragraph Font" w:uiPriority="1"/>
-    <w:lsdException w:name="Subtitle" w:semiHidden="0" w:uiPriority="11" w:unhideWhenUsed="0" w:qFormat="1"/>
-    <w:lsdException w:name="Strong" w:semiHidden="0" w:uiPriority="22" w:unhideWhenUsed="0" w:qFormat="1"/>
-    <w:lsdException w:name="Emphasis" w:semiHidden="0" w:uiPriority="20" w:unhideWhenUsed="0" w:qFormat="1"/>
-    <w:lsdException w:name="Table Grid" w:semiHidden="0" w:uiPriority="39" w:unhideWhenUsed="0"/>
-    <w:lsdException w:name="Note Level 1" w:semiHidden="0" w:unhideWhenUsed="0"/>
-    <w:lsdException w:name="Note Level 2" w:semiHidden="0" w:unhideWhenUsed="0"/>
-    <w:lsdException w:name="Note Level 3" w:semiHidden="0" w:unhideWhenUsed="0"/>
-    <w:lsdException w:name="Note Level 4" w:semiHidden="0" w:unhideWhenUsed="0"/>
-    <w:lsdException w:name="Note Level 5" w:semiHidden="0" w:unhideWhenUsed="0"/>
-    <w:lsdException w:name="Note Level 6" w:semiHidden="0" w:unhideWhenUsed="0"/>
-    <w:lsdException w:name="Note Level 7" w:semiHidden="0" w:unhideWhenUsed="0"/>
-    <w:lsdException w:name="Note Level 8" w:semiHidden="0" w:unhideWhenUsed="0"/>
-    <w:lsdException w:name="Note Level 9" w:semiHidden="0" w:unhideWhenUsed="0"/>
-    <w:lsdException w:name="Placeholder Text" w:unhideWhenUsed="0"/>
-    <w:lsdException w:name="No Spacing" w:semiHidden="0" w:uiPriority="1" w:unhideWhenUsed="0" w:qFormat="1"/>
-    <w:lsdException w:name="Light Shading" w:semiHidden="0" w:uiPriority="60" w:unhideWhenUsed="0"/>
-    <w:lsdException w:name="Light List" w:semiHidden="0" w:uiPriority="61" w:unhideWhenUsed="0"/>
-    <w:lsdException w:name="Light Grid" w:semiHidden="0" w:uiPriority="62" w:unhideWhenUsed="0"/>
-    <w:lsdException w:name="Medium Shading 1" w:semiHidden="0" w:uiPriority="63" w:unhideWhenUsed="0"/>
-    <w:lsdException w:name="Medium Shading 2" w:semiHidden="0" w:uiPriority="64" w:unhideWhenUsed="0"/>
-    <w:lsdException w:name="Medium List 1" w:semiHidden="0" w:uiPriority="65" w:unhideWhenUsed="0"/>
-    <w:lsdException w:name="Medium List 2" w:semiHidden="0" w:uiPriority="66" w:unhideWhenUsed="0"/>
-    <w:lsdException w:name="Medium Grid 1" w:semiHidden="0" w:uiPriority="67" w:unhideWhenUsed="0"/>
-    <w:lsdException w:name="Medium Grid 2" w:semiHidden="0" w:uiPriority="68" w:unhideWhenUsed="0"/>
-    <w:lsdException w:name="Medium Grid 3" w:semiHidden="0" w:uiPriority="69" w:unhideWhenUsed="0"/>
-    <w:lsdException w:name="Dark List" w:semiHidden="0" w:uiPriority="70" w:unhideWhenUsed="0"/>
-    <w:lsdException w:name="Colorful Shading" w:semiHidden="0" w:uiPriority="71" w:unhideWhenUsed="0"/>
-    <w:lsdException w:name="Colorful List" w:semiHidden="0" w:uiPriority="72" w:unhideWhenUsed="0"/>
-    <w:lsdException w:name="Colorful Grid" w:semiHidden="0" w:uiPriority="73" w:unhideWhenUsed="0"/>
-    <w:lsdException w:name="Light Shading Accent 1" w:semiHidden="0" w:uiPriority="60" w:unhideWhenUsed="0"/>
-    <w:lsdException w:name="Light List Accent 1" w:semiHidden="0" w:uiPriority="61" w:unhideWhenUsed="0"/>
-    <w:lsdException w:name="Light Grid Accent 1" w:semiHidden="0" w:uiPriority="62" w:unhideWhenUsed="0"/>
-    <w:lsdException w:name="Medium Shading 1 Accent 1" w:semiHidden="0" w:uiPriority="63" w:unhideWhenUsed="0"/>
-    <w:lsdException w:name="Medium Shading 2 Accent 1" w:semiHidden="0" w:uiPriority="64" w:unhideWhenUsed="0"/>
-    <w:lsdException w:name="Medium List 1 Accent 1" w:semiHidden="0" w:uiPriority="65" w:unhideWhenUsed="0"/>
-    <w:lsdException w:name="Revision" w:unhideWhenUsed="0"/>
-    <w:lsdException w:name="List Paragraph" w:semiHidden="0" w:uiPriority="34" w:unhideWhenUsed="0" w:qFormat="1"/>
-    <w:lsdException w:name="Quote" w:semiHidden="0" w:uiPriority="29" w:unhideWhenUsed="0" w:qFormat="1"/>
-    <w:lsdException w:name="Intense Quote" w:semiHidden="0" w:uiPriority="30" w:unhideWhenUsed="0" w:qFormat="1"/>
-    <w:lsdException w:name="Medium List 2 Accent 1" w:semiHidden="0" w:uiPriority="66" w:unhideWhenUsed="0"/>
-    <w:lsdException w:name="Medium Grid 1 Accent 1" w:semiHidden="0" w:uiPriority="67" w:unhideWhenUsed="0"/>
-    <w:lsdException w:name="Medium Grid 2 Accent 1" w:semiHidden="0" w:uiPriority="68" w:unhideWhenUsed="0"/>
-    <w:lsdException w:name="Medium Grid 3 Accent 1" w:semiHidden="0" w:uiPriority="69" w:unhideWhenUsed="0"/>
-    <w:lsdException w:name="Dark List Accent 1" w:semiHidden="0" w:uiPriority="70" w:unhideWhenUsed="0"/>
-    <w:lsdException w:name="Colorful Shading Accent 1" w:semiHidden="0" w:uiPriority="71" w:unhideWhenUsed="0"/>
-    <w:lsdException w:name="Colorful List Accent 1" w:semiHidden="0" w:uiPriority="72" w:unhideWhenUsed="0"/>
-    <w:lsdException w:name="Colorful Grid Accent 1" w:semiHidden="0" w:uiPriority="73" w:unhideWhenUsed="0"/>
-    <w:lsdException w:name="Light Shading Accent 2" w:semiHidden="0" w:uiPriority="60" w:unhideWhenUsed="0"/>
-    <w:lsdException w:name="Light List Accent 2" w:semiHidden="0" w:uiPriority="61" w:unhideWhenUsed="0"/>
-    <w:lsdException w:name="Light Grid Accent 2" w:semiHidden="0" w:uiPriority="62" w:unhideWhenUsed="0"/>
-    <w:lsdException w:name="Medium Shading 1 Accent 2" w:semiHidden="0" w:uiPriority="63" w:unhideWhenUsed="0"/>
-    <w:lsdException w:name="Medium Shading 2 Accent 2" w:semiHidden="0" w:uiPriority="64" w:unhideWhenUsed="0"/>
-    <w:lsdException w:name="Medium List 1 Accent 2" w:semiHidden="0" w:uiPriority="65" w:unhideWhenUsed="0"/>
-    <w:lsdException w:name="Medium List 2 Accent 2" w:semiHidden="0" w:uiPriority="66" w:unhideWhenUsed="0"/>
-    <w:lsdException w:name="Medium Grid 1 Accent 2" w:semiHidden="0" w:uiPriority="67" w:unhideWhenUsed="0"/>
-    <w:lsdException w:name="Medium Grid 2 Accent 2" w:semiHidden="0" w:uiPriority="68" w:unhideWhenUsed="0"/>
-    <w:lsdException w:name="Medium Grid 3 Accent 2" w:semiHidden="0" w:uiPriority="69" w:unhideWhenUsed="0"/>
-    <w:lsdException w:name="Dark List Accent 2" w:semiHidden="0" w:uiPriority="70" w:unhideWhenUsed="0"/>
-    <w:lsdException w:name="Colorful Shading Accent 2" w:semiHidden="0" w:uiPriority="71" w:unhideWhenUsed="0"/>
-    <w:lsdException w:name="Colorful List Accent 2" w:semiHidden="0" w:uiPriority="72" w:unhideWhenUsed="0"/>
-    <w:lsdException w:name="Colorful Grid Accent 2" w:semiHidden="0" w:uiPriority="73" w:unhideWhenUsed="0"/>
-    <w:lsdException w:name="Light Shading Accent 3" w:semiHidden="0" w:uiPriority="60" w:unhideWhenUsed="0"/>
-    <w:lsdException w:name="Light List Accent 3" w:semiHidden="0" w:uiPriority="61" w:unhideWhenUsed="0"/>
-    <w:lsdException w:name="Light Grid Accent 3" w:semiHidden="0" w:uiPriority="62" w:unhideWhenUsed="0"/>
-    <w:lsdException w:name="Medium Shading 1 Accent 3" w:semiHidden="0" w:uiPriority="63" w:unhideWhenUsed="0"/>
-    <w:lsdException w:name="Medium Shading 2 Accent 3" w:semiHidden="0" w:uiPriority="64" w:unhideWhenUsed="0"/>
-    <w:lsdException w:name="Medium List 1 Accent 3" w:semiHidden="0" w:uiPriority="65" w:unhideWhenUsed="0"/>
-    <w:lsdException w:name="Medium List 2 Accent 3" w:semiHidden="0" w:uiPriority="66" w:unhideWhenUsed="0"/>
-    <w:lsdException w:name="Medium Grid 1 Accent 3" w:semiHidden="0" w:uiPriority="67" w:unhideWhenUsed="0"/>
-    <w:lsdException w:name="Medium Grid 2 Accent 3" w:semiHidden="0" w:uiPriority="68" w:unhideWhenUsed="0"/>
-    <w:lsdException w:name="Medium Grid 3 Accent 3" w:semiHidden="0" w:uiPriority="69" w:unhideWhenUsed="0"/>
-    <w:lsdException w:name="Dark List Accent 3" w:semiHidden="0" w:uiPriority="70" w:unhideWhenUsed="0"/>
-    <w:lsdException w:name="Colorful Shading Accent 3" w:semiHidden="0" w:uiPriority="71" w:unhideWhenUsed="0"/>
-    <w:lsdException w:name="Colorful List Accent 3" w:semiHidden="0" w:uiPriority="72" w:unhideWhenUsed="0"/>
-    <w:lsdException w:name="Colorful Grid Accent 3" w:semiHidden="0" w:uiPriority="73" w:unhideWhenUsed="0"/>
-    <w:lsdException w:name="Light Shading Accent 4" w:semiHidden="0" w:uiPriority="60" w:unhideWhenUsed="0"/>
-    <w:lsdException w:name="Light List Accent 4" w:semiHidden="0" w:uiPriority="61" w:unhideWhenUsed="0"/>
-    <w:lsdException w:name="Light Grid Accent 4" w:semiHidden="0" w:uiPriority="62" w:unhideWhenUsed="0"/>
-    <w:lsdException w:name="Medium Shading 1 Accent 4" w:semiHidden="0" w:uiPriority="63" w:unhideWhenUsed="0"/>
-    <w:lsdException w:name="Medium Shading 2 Accent 4" w:semiHidden="0" w:uiPriority="64" w:unhideWhenUsed="0"/>
-    <w:lsdException w:name="Medium List 1 Accent 4" w:semiHidden="0" w:uiPriority="65" w:unhideWhenUsed="0"/>
-    <w:lsdException w:name="Medium List 2 Accent 4" w:semiHidden="0" w:uiPriority="66" w:unhideWhenUsed="0"/>
-    <w:lsdException w:name="Medium Grid 1 Accent 4" w:semiHidden="0" w:uiPriority="67" w:unhideWhenUsed="0"/>
-    <w:lsdException w:name="Medium Grid 2 Accent 4" w:semiHidden="0" w:uiPriority="68" w:unhideWhenUsed="0"/>
-    <w:lsdException w:name="Medium Grid 3 Accent 4" w:semiHidden="0" w:uiPriority="69" w:unhideWhenUsed="0"/>
-    <w:lsdException w:name="Dark List Accent 4" w:semiHidden="0" w:uiPriority="70" w:unhideWhenUsed="0"/>
-    <w:lsdException w:name="Colorful Shading Accent 4" w:semiHidden="0" w:uiPriority="71" w:unhideWhenUsed="0"/>
-    <w:lsdException w:name="Colorful List Accent 4" w:semiHidden="0" w:uiPriority="72" w:unhideWhenUsed="0"/>
-    <w:lsdException w:name="Colorful Grid Accent 4" w:semiHidden="0" w:uiPriority="73" w:unhideWhenUsed="0"/>
-    <w:lsdException w:name="Light Shading Accent 5" w:semiHidden="0" w:uiPriority="60" w:unhideWhenUsed="0"/>
-    <w:lsdException w:name="Light List Accent 5" w:semiHidden="0" w:uiPriority="61" w:unhideWhenUsed="0"/>
-    <w:lsdException w:name="Light Grid Accent 5" w:semiHidden="0" w:uiPriority="62" w:unhideWhenUsed="0"/>
-    <w:lsdException w:name="Medium Shading 1 Accent 5" w:semiHidden="0" w:uiPriority="63" w:unhideWhenUsed="0"/>
-    <w:lsdException w:name="Medium Shading 2 Accent 5" w:semiHidden="0" w:uiPriority="64" w:unhideWhenUsed="0"/>
-    <w:lsdException w:name="Medium List 1 Accent 5" w:semiHidden="0" w:uiPriority="65" w:unhideWhenUsed="0"/>
-    <w:lsdException w:name="Medium List 2 Accent 5" w:semiHidden="0" w:uiPriority="66" w:unhideWhenUsed="0"/>
-    <w:lsdException w:name="Medium Grid 1 Accent 5" w:semiHidden="0" w:uiPriority="67" w:unhideWhenUsed="0"/>
-    <w:lsdException w:name="Medium Grid 2 Accent 5" w:semiHidden="0" w:uiPriority="68" w:unhideWhenUsed="0"/>
-    <w:lsdException w:name="Medium Grid 3 Accent 5" w:semiHidden="0" w:uiPriority="69" w:unhideWhenUsed="0"/>
-    <w:lsdException w:name="Dark List Accent 5" w:semiHidden="0" w:uiPriority="70" w:unhideWhenUsed="0"/>
-    <w:lsdException w:name="Colorful Shading Accent 5" w:semiHidden="0" w:uiPriority="71" w:unhideWhenUsed="0"/>
-    <w:lsdException w:name="Colorful List Accent 5" w:semiHidden="0" w:uiPriority="72" w:unhideWhenUsed="0"/>
-    <w:lsdException w:name="Colorful Grid Accent 5" w:semiHidden="0" w:uiPriority="73" w:unhideWhenUsed="0"/>
-    <w:lsdException w:name="Light Shading Accent 6" w:semiHidden="0" w:uiPriority="60" w:unhideWhenUsed="0"/>
-    <w:lsdException w:name="Light List Accent 6" w:semiHidden="0" w:uiPriority="61" w:unhideWhenUsed="0"/>
-    <w:lsdException w:name="Light Grid Accent 6" w:semiHidden="0" w:uiPriority="62" w:unhideWhenUsed="0"/>
-    <w:lsdException w:name="Medium Shading 1 Accent 6" w:semiHidden="0" w:uiPriority="63" w:unhideWhenUsed="0"/>
-    <w:lsdException w:name="Medium Shading 2 Accent 6" w:semiHidden="0" w:uiPriority="64" w:unhideWhenUsed="0"/>
-    <w:lsdException w:name="Medium List 1 Accent 6" w:semiHidden="0" w:uiPriority="65" w:unhideWhenUsed="0"/>
-    <w:lsdException w:name="Medium List 2 Accent 6" w:semiHidden="0" w:uiPriority="66" w:unhideWhenUsed="0"/>
-    <w:lsdException w:name="Medium Grid 1 Accent 6" w:semiHidden="0" w:uiPriority="67" w:unhideWhenUsed="0"/>
-    <w:lsdException w:name="Medium Grid 2 Accent 6" w:semiHidden="0" w:uiPriority="68" w:unhideWhenUsed="0"/>
-    <w:lsdException w:name="Medium Grid 3 Accent 6" w:semiHidden="0" w:uiPriority="69" w:unhideWhenUsed="0"/>
-    <w:lsdException w:name="Dark List Accent 6" w:semiHidden="0" w:uiPriority="70" w:unhideWhenUsed="0"/>
-    <w:lsdException w:name="Colorful Shading Accent 6" w:semiHidden="0" w:uiPriority="71" w:unhideWhenUsed="0"/>
-    <w:lsdException w:name="Colorful List Accent 6" w:semiHidden="0" w:uiPriority="72" w:unhideWhenUsed="0"/>
-    <w:lsdException w:name="Colorful Grid Accent 6" w:semiHidden="0" w:uiPriority="73" w:unhideWhenUsed="0"/>
-    <w:lsdException w:name="Subtle Emphasis" w:semiHidden="0" w:uiPriority="19" w:unhideWhenUsed="0" w:qFormat="1"/>
-    <w:lsdException w:name="Intense Emphasis" w:semiHidden="0" w:uiPriority="21" w:unhideWhenUsed="0" w:qFormat="1"/>
-    <w:lsdException w:name="Subtle Reference" w:semiHidden="0" w:uiPriority="31" w:unhideWhenUsed="0" w:qFormat="1"/>
-    <w:lsdException w:name="Intense Reference" w:semiHidden="0" w:uiPriority="32" w:unhideWhenUsed="0" w:qFormat="1"/>
-    <w:lsdException w:name="Book Title" w:semiHidden="0" w:uiPriority="33" w:unhideWhenUsed="0" w:qFormat="1"/>
-    <w:lsdException w:name="Bibliography" w:uiPriority="37"/>
-    <w:lsdException w:name="TOC Heading" w:uiPriority="39" w:qFormat="1"/>
-  </w:latentStyles>
-  <w:style w:type="paragraph" w:default="1" w:styleId="Normal">
-    <w:name w:val="Normal"/>
-    <w:qFormat/>
-  </w:style>
-  <w:style w:type="character" w:default="1" w:styleId="DefaultParagraphFont">
-    <w:name w:val="Default Paragraph Font"/>
-    <w:uiPriority w:val="1"/>
-    <w:semiHidden/>
-    <w:unhideWhenUsed/>
-  </w:style>
-  <w:style w:type="table" w:default="1" w:styleId="TableNormal">
-    <w:name w:val="Normal Table"/>
-    <w:uiPriority w:val="99"/>
-    <w:semiHidden/>
-    <w:unhideWhenUsed/>
-    <w:tblPr>
-      <w:tblInd w:w="0" w:type="dxa"/>
-      <w:tblCellMar>
-        <w:top w:w="0" w:type="dxa"/>
-        <w:left w:w="108" w:type="dxa"/>
-        <w:bottom w:w="0" w:type="dxa"/>
-        <w:right w:w="108" w:type="dxa"/>
-      </w:tblCellMar>
-    </w:tblPr>
-  </w:style>
-  <w:style w:type="numbering" w:default="1" w:styleId="NoList">
-    <w:name w:val="No List"/>
-    <w:uiPriority w:val="99"/>
-    <w:semiHidden/>
-    <w:unhideWhenUsed/>
-  </w:style>
-  <w:style w:type="paragraph" w:styleId="ListParagraph">
-    <w:name w:val="List Paragraph"/>
-    <w:basedOn w:val="Normal"/>
+    <w:basedOn w:val="Standard"/>
     <w:uiPriority w:val="34"/>
     <w:qFormat/>
     <w:rsid w:val="00A2765D"/>
@@ -1514,7 +1588,7 @@
   <a:extraClrSchemeLst/>
   <a:extLst>
     <a:ext uri="{05A4C25C-085E-4340-85A3-A5531E510DB2}">
-      <thm15:themeFamily xmlns:thm15="http://schemas.microsoft.com/office/thememl/2012/main" xmlns="" name="Office Theme" id="{62F939B6-93AF-4DB8-9C6B-D6C7DFDC589F}" vid="{4A3C46E8-61CC-4603-A589-7422A47A8E4A}"/>
+      <thm15:themeFamily xmlns:thm15="http://schemas.microsoft.com/office/thememl/2012/main" name="Office Theme" id="{62F939B6-93AF-4DB8-9C6B-D6C7DFDC589F}" vid="{4A3C46E8-61CC-4603-A589-7422A47A8E4A}"/>
     </a:ext>
   </a:extLst>
 </a:theme>

</xml_diff>